<commit_message>
Finish the UI design and few modifications for the paper
</commit_message>
<xml_diff>
--- a/毕业设计初稿_赖卓航.docx
+++ b/毕业设计初稿_赖卓航.docx
@@ -1948,6 +1948,7 @@
             <w:pStyle w:val="TOC"/>
             <w:jc w:val="center"/>
             <w:rPr>
+              <w:noProof/>
               <w:color w:val="auto"/>
               <w:sz w:val="32"/>
               <w:szCs w:val="32"/>
@@ -1962,21 +1963,6 @@
             </w:rPr>
             <w:t>目录</w:t>
           </w:r>
-        </w:p>
-        <w:p>
-          <w:pPr>
-            <w:pStyle w:val="12"/>
-            <w:tabs>
-              <w:tab w:val="right" w:leader="dot" w:pos="8777"/>
-            </w:tabs>
-            <w:rPr>
-              <w:rFonts w:eastAsiaTheme="minorEastAsia" w:cstheme="minorBidi"/>
-              <w:b w:val="0"/>
-              <w:caps w:val="0"/>
-              <w:noProof/>
-              <w:sz w:val="21"/>
-            </w:rPr>
-          </w:pPr>
           <w:r>
             <w:rPr>
               <w:b w:val="0"/>
@@ -3010,7 +2996,7 @@
                 <w:noProof/>
                 <w:webHidden/>
               </w:rPr>
-              <w:t>11</w:t>
+              <w:t>10</w:t>
             </w:r>
             <w:r>
               <w:rPr>
@@ -3100,7 +3086,7 @@
                 <w:noProof/>
                 <w:webHidden/>
               </w:rPr>
-              <w:t>11</w:t>
+              <w:t>10</w:t>
             </w:r>
             <w:r>
               <w:rPr>
@@ -3190,7 +3176,7 @@
                 <w:noProof/>
                 <w:webHidden/>
               </w:rPr>
-              <w:t>12</w:t>
+              <w:t>11</w:t>
             </w:r>
             <w:r>
               <w:rPr>
@@ -3282,7 +3268,7 @@
                 <w:noProof/>
                 <w:webHidden/>
               </w:rPr>
-              <w:t>14</w:t>
+              <w:t>13</w:t>
             </w:r>
             <w:r>
               <w:rPr>
@@ -3372,7 +3358,7 @@
                 <w:noProof/>
                 <w:webHidden/>
               </w:rPr>
-              <w:t>14</w:t>
+              <w:t>13</w:t>
             </w:r>
             <w:r>
               <w:rPr>
@@ -3462,7 +3448,7 @@
                 <w:noProof/>
                 <w:webHidden/>
               </w:rPr>
-              <w:t>14</w:t>
+              <w:t>13</w:t>
             </w:r>
             <w:r>
               <w:rPr>
@@ -3552,7 +3538,7 @@
                 <w:noProof/>
                 <w:webHidden/>
               </w:rPr>
-              <w:t>15</w:t>
+              <w:t>14</w:t>
             </w:r>
             <w:r>
               <w:rPr>
@@ -3642,7 +3628,7 @@
                 <w:noProof/>
                 <w:webHidden/>
               </w:rPr>
-              <w:t>16</w:t>
+              <w:t>15</w:t>
             </w:r>
             <w:r>
               <w:rPr>
@@ -3732,7 +3718,7 @@
                 <w:noProof/>
                 <w:webHidden/>
               </w:rPr>
-              <w:t>17</w:t>
+              <w:t>16</w:t>
             </w:r>
             <w:r>
               <w:rPr>
@@ -3822,7 +3808,7 @@
                 <w:noProof/>
                 <w:webHidden/>
               </w:rPr>
-              <w:t>19</w:t>
+              <w:t>18</w:t>
             </w:r>
             <w:r>
               <w:rPr>
@@ -3912,7 +3898,7 @@
                 <w:noProof/>
                 <w:webHidden/>
               </w:rPr>
-              <w:t>21</w:t>
+              <w:t>20</w:t>
             </w:r>
             <w:r>
               <w:rPr>
@@ -4002,7 +3988,7 @@
                 <w:noProof/>
                 <w:webHidden/>
               </w:rPr>
-              <w:t>22</w:t>
+              <w:t>21</w:t>
             </w:r>
             <w:r>
               <w:rPr>
@@ -4092,7 +4078,7 @@
                 <w:noProof/>
                 <w:webHidden/>
               </w:rPr>
-              <w:t>23</w:t>
+              <w:t>22</w:t>
             </w:r>
             <w:r>
               <w:rPr>
@@ -4182,7 +4168,7 @@
                 <w:noProof/>
                 <w:webHidden/>
               </w:rPr>
-              <w:t>24</w:t>
+              <w:t>23</w:t>
             </w:r>
             <w:r>
               <w:rPr>
@@ -4288,7 +4274,7 @@
                 <w:noProof/>
                 <w:webHidden/>
               </w:rPr>
-              <w:t>24</w:t>
+              <w:t>23</w:t>
             </w:r>
             <w:r>
               <w:rPr>
@@ -4386,7 +4372,7 @@
                 <w:noProof/>
                 <w:webHidden/>
               </w:rPr>
-              <w:t>25</w:t>
+              <w:t>24</w:t>
             </w:r>
             <w:r>
               <w:rPr>
@@ -4476,7 +4462,7 @@
                 <w:noProof/>
                 <w:webHidden/>
               </w:rPr>
-              <w:t>25</w:t>
+              <w:t>24</w:t>
             </w:r>
             <w:r>
               <w:rPr>
@@ -4566,7 +4552,7 @@
                 <w:noProof/>
                 <w:webHidden/>
               </w:rPr>
-              <w:t>26</w:t>
+              <w:t>25</w:t>
             </w:r>
             <w:r>
               <w:rPr>
@@ -4656,7 +4642,7 @@
                 <w:noProof/>
                 <w:webHidden/>
               </w:rPr>
-              <w:t>26</w:t>
+              <w:t>25</w:t>
             </w:r>
             <w:r>
               <w:rPr>
@@ -4746,7 +4732,7 @@
                 <w:noProof/>
                 <w:webHidden/>
               </w:rPr>
-              <w:t>26</w:t>
+              <w:t>25</w:t>
             </w:r>
             <w:r>
               <w:rPr>
@@ -4846,7 +4832,7 @@
                 <w:noProof/>
                 <w:webHidden/>
               </w:rPr>
-              <w:t>27</w:t>
+              <w:t>26</w:t>
             </w:r>
             <w:r>
               <w:rPr>
@@ -4938,14 +4924,63 @@
                 <w:noProof/>
                 <w:webHidden/>
               </w:rPr>
+              <w:t>28</w:t>
+            </w:r>
+            <w:r>
+              <w:rPr>
+                <w:noProof/>
+                <w:webHidden/>
+              </w:rPr>
+              <w:fldChar w:fldCharType="end"/>
+            </w:r>
+          </w:hyperlink>
+        </w:p>
+        <w:p>
+          <w:pPr>
+            <w:pStyle w:val="12"/>
+            <w:tabs>
+              <w:tab w:val="left" w:pos="1050"/>
+              <w:tab w:val="right" w:leader="dot" w:pos="8777"/>
+            </w:tabs>
+            <w:rPr>
+              <w:rFonts w:eastAsiaTheme="minorEastAsia" w:cstheme="minorBidi" w:hint="eastAsia"/>
+              <w:b w:val="0"/>
+              <w:caps w:val="0"/>
+              <w:noProof/>
+              <w:sz w:val="21"/>
+            </w:rPr>
+          </w:pPr>
+          <w:hyperlink w:anchor="_致_谢_1" w:history="1">
+            <w:r>
+              <w:rPr>
+                <w:rStyle w:val="af3"/>
+                <w:rFonts w:ascii="黑体" w:eastAsia="黑体" w:hAnsi="黑体" w:hint="eastAsia"/>
+                <w:noProof/>
+              </w:rPr>
+              <w:t>致谢</w:t>
+            </w:r>
+            <w:r>
+              <w:rPr>
+                <w:rStyle w:val="af3"/>
+                <w:rFonts w:ascii="黑体" w:eastAsia="黑体" w:hAnsi="黑体" w:hint="eastAsia"/>
+                <w:noProof/>
+              </w:rPr>
+              <w:tab/>
+            </w:r>
+            <w:r>
+              <w:rPr>
+                <w:noProof/>
+                <w:webHidden/>
+              </w:rPr>
+              <w:tab/>
+            </w:r>
+            <w:r>
+              <w:rPr>
+                <w:rFonts w:hint="eastAsia"/>
+                <w:noProof/>
+                <w:webHidden/>
+              </w:rPr>
               <w:t>29</w:t>
-            </w:r>
-            <w:r>
-              <w:rPr>
-                <w:noProof/>
-                <w:webHidden/>
-              </w:rPr>
-              <w:fldChar w:fldCharType="end"/>
             </w:r>
           </w:hyperlink>
         </w:p>
@@ -5101,6 +5136,7 @@
         </w:rPr>
         <w:t>项目</w:t>
       </w:r>
+      <w:proofErr w:type="spellStart"/>
       <w:r>
         <w:rPr>
           <w:rFonts w:ascii="黑体" w:eastAsia="黑体" w:hAnsi="黑体"/>
@@ -5110,6 +5146,7 @@
         </w:rPr>
         <w:t>背景</w:t>
       </w:r>
+      <w:proofErr w:type="spellEnd"/>
       <w:r>
         <w:rPr>
           <w:rFonts w:ascii="黑体" w:eastAsia="黑体" w:hAnsi="黑体" w:hint="eastAsia"/>
@@ -5120,6 +5157,7 @@
         </w:rPr>
         <w:t>与创新</w:t>
       </w:r>
+      <w:proofErr w:type="spellStart"/>
       <w:r>
         <w:rPr>
           <w:rFonts w:ascii="黑体" w:eastAsia="黑体" w:hAnsi="黑体"/>
@@ -5131,6 +5169,7 @@
       </w:r>
       <w:bookmarkEnd w:id="19"/>
       <w:bookmarkEnd w:id="20"/>
+      <w:proofErr w:type="spellEnd"/>
     </w:p>
     <w:p>
       <w:pPr>
@@ -5715,7 +5754,25 @@
           <w:sz w:val="24"/>
           <w:szCs w:val="24"/>
         </w:rPr>
-        <w:t>"Dyscrabble"</w:t>
+        <w:t>"</w:t>
+      </w:r>
+      <w:proofErr w:type="spellStart"/>
+      <w:r>
+        <w:rPr>
+          <w:rFonts w:hint="eastAsia"/>
+          <w:sz w:val="24"/>
+          <w:szCs w:val="24"/>
+        </w:rPr>
+        <w:t>Dyscrabble</w:t>
+      </w:r>
+      <w:proofErr w:type="spellEnd"/>
+      <w:r>
+        <w:rPr>
+          <w:rFonts w:hint="eastAsia"/>
+          <w:sz w:val="24"/>
+          <w:szCs w:val="24"/>
+        </w:rPr>
+        <w:t>"</w:t>
       </w:r>
       <w:r>
         <w:rPr>
@@ -5743,6 +5800,7 @@
         </w:rPr>
         <w:t>在技术实现上，可以将</w:t>
       </w:r>
+      <w:proofErr w:type="spellStart"/>
       <w:r>
         <w:rPr>
           <w:rFonts w:hint="eastAsia"/>
@@ -5751,6 +5809,7 @@
         </w:rPr>
         <w:t>Dyscrabble</w:t>
       </w:r>
+      <w:proofErr w:type="spellEnd"/>
       <w:r>
         <w:rPr>
           <w:rFonts w:hint="eastAsia"/>
@@ -5971,14 +6030,32 @@
           <w:kern w:val="0"/>
           <w:szCs w:val="24"/>
         </w:rPr>
-        <w:t>针对1.1中对Dyscrabble动态拼字游戏设计目的的描述以及1.2中对设计过程中</w:t>
-      </w:r>
+        <w:t>针对1.1中对</w:t>
+      </w:r>
+      <w:proofErr w:type="spellStart"/>
       <w:r>
         <w:rPr>
           <w:rFonts w:asciiTheme="minorEastAsia" w:eastAsiaTheme="minorEastAsia" w:hAnsiTheme="minorEastAsia" w:cs="simsun"/>
           <w:kern w:val="0"/>
           <w:szCs w:val="24"/>
         </w:rPr>
+        <w:t>Dyscrabble</w:t>
+      </w:r>
+      <w:proofErr w:type="spellEnd"/>
+      <w:r>
+        <w:rPr>
+          <w:rFonts w:asciiTheme="minorEastAsia" w:eastAsiaTheme="minorEastAsia" w:hAnsiTheme="minorEastAsia" w:cs="simsun"/>
+          <w:kern w:val="0"/>
+          <w:szCs w:val="24"/>
+        </w:rPr>
+        <w:t>动态拼字游戏设计目的的描述以及1.2中对设计过程中</w:t>
+      </w:r>
+      <w:r>
+        <w:rPr>
+          <w:rFonts w:asciiTheme="minorEastAsia" w:eastAsiaTheme="minorEastAsia" w:hAnsiTheme="minorEastAsia" w:cs="simsun"/>
+          <w:kern w:val="0"/>
+          <w:szCs w:val="24"/>
+        </w:rPr>
         <w:t>对实现难点的分析，</w:t>
       </w:r>
       <w:r>
@@ -6172,7 +6249,25 @@
           <w:kern w:val="0"/>
           <w:szCs w:val="24"/>
         </w:rPr>
-        <w:t>有的网站网页文件采用的编码字符集与网页属性栏中显示的字符集不一致，由此造成解码的困难。而HTMLParser模块在HTML文本信息的提取、解码方面首屈一指，能有效解决这种问题。</w:t>
+        <w:t>有的网站网页文件采用的编码字符集与网页属性栏中显示的字符集不一致，由此造成解码的困难。而</w:t>
+      </w:r>
+      <w:proofErr w:type="spellStart"/>
+      <w:r>
+        <w:rPr>
+          <w:rFonts w:asciiTheme="minorEastAsia" w:eastAsiaTheme="minorEastAsia" w:hAnsiTheme="minorEastAsia" w:cs="simsun"/>
+          <w:kern w:val="0"/>
+          <w:szCs w:val="24"/>
+        </w:rPr>
+        <w:t>HTMLParser</w:t>
+      </w:r>
+      <w:proofErr w:type="spellEnd"/>
+      <w:r>
+        <w:rPr>
+          <w:rFonts w:asciiTheme="minorEastAsia" w:eastAsiaTheme="minorEastAsia" w:hAnsiTheme="minorEastAsia" w:cs="simsun"/>
+          <w:kern w:val="0"/>
+          <w:szCs w:val="24"/>
+        </w:rPr>
+        <w:t>模块在HTML文本信息的提取、解码方面首屈一指，能有效解决这种问题。</w:t>
       </w:r>
     </w:p>
     <w:p>
@@ -6313,7 +6408,25 @@
           <w:szCs w:val="24"/>
         </w:rPr>
         <w:lastRenderedPageBreak/>
-        <w:t>频库作为系统的初始词频库。采用Java中的HashMap数据结构构建内存缓存区，对已访问的数据项进行缓存和更新。并在分析完成后将更新的词频从新写入到数据库中。</w:t>
+        <w:t>频库作为系统的初始词频库。采用Java中的</w:t>
+      </w:r>
+      <w:proofErr w:type="spellStart"/>
+      <w:r>
+        <w:rPr>
+          <w:rFonts w:asciiTheme="minorEastAsia" w:eastAsiaTheme="minorEastAsia" w:hAnsiTheme="minorEastAsia" w:cs="simsun"/>
+          <w:kern w:val="0"/>
+          <w:szCs w:val="24"/>
+        </w:rPr>
+        <w:t>HashMap</w:t>
+      </w:r>
+      <w:proofErr w:type="spellEnd"/>
+      <w:r>
+        <w:rPr>
+          <w:rFonts w:asciiTheme="minorEastAsia" w:eastAsiaTheme="minorEastAsia" w:hAnsiTheme="minorEastAsia" w:cs="simsun"/>
+          <w:kern w:val="0"/>
+          <w:szCs w:val="24"/>
+        </w:rPr>
+        <w:t>数据结构构建内存缓存区，对已访问的数据项进行缓存和更新。并在分析完成后将更新的词频从新写入到数据库中。</w:t>
       </w:r>
     </w:p>
     <w:p>
@@ -6448,6 +6561,7 @@
       </w:pPr>
       <w:bookmarkStart w:id="25" w:name="_Toc322984841"/>
       <w:bookmarkStart w:id="26" w:name="_Toc415851716"/>
+      <w:proofErr w:type="spellStart"/>
       <w:r>
         <w:rPr>
           <w:rFonts w:ascii="黑体" w:eastAsia="黑体" w:hAnsi="黑体"/>
@@ -6459,6 +6573,7 @@
       </w:r>
       <w:bookmarkEnd w:id="25"/>
       <w:bookmarkEnd w:id="26"/>
+      <w:proofErr w:type="spellEnd"/>
     </w:p>
     <w:p>
       <w:pPr>
@@ -6556,14 +6671,32 @@
           <w:sz w:val="24"/>
           <w:szCs w:val="24"/>
         </w:rPr>
-        <w:t>sqlite3数据库与Java中HashMap数据结构分别对数据存取的原理与效率比较</w:t>
-      </w:r>
+        <w:t>sqlite3数据库与Java中</w:t>
+      </w:r>
+      <w:proofErr w:type="spellStart"/>
       <w:r>
         <w:rPr>
           <w:rFonts w:asciiTheme="minorEastAsia" w:eastAsiaTheme="minorEastAsia" w:hAnsiTheme="minorEastAsia" w:hint="eastAsia"/>
           <w:sz w:val="24"/>
           <w:szCs w:val="24"/>
         </w:rPr>
+        <w:t>HashMap</w:t>
+      </w:r>
+      <w:proofErr w:type="spellEnd"/>
+      <w:r>
+        <w:rPr>
+          <w:rFonts w:asciiTheme="minorEastAsia" w:eastAsiaTheme="minorEastAsia" w:hAnsiTheme="minorEastAsia" w:hint="eastAsia"/>
+          <w:sz w:val="24"/>
+          <w:szCs w:val="24"/>
+        </w:rPr>
+        <w:t>数据结构分别对数据存取的原理与效率比较</w:t>
+      </w:r>
+      <w:r>
+        <w:rPr>
+          <w:rFonts w:asciiTheme="minorEastAsia" w:eastAsiaTheme="minorEastAsia" w:hAnsiTheme="minorEastAsia" w:hint="eastAsia"/>
+          <w:sz w:val="24"/>
+          <w:szCs w:val="24"/>
+        </w:rPr>
         <w:t>；</w:t>
       </w:r>
       <w:r>
@@ -6572,7 +6705,25 @@
           <w:sz w:val="24"/>
           <w:szCs w:val="24"/>
         </w:rPr>
-        <w:t>第三章将从宏观上概括Dyscrabble的系统架构和模块划分；第四</w:t>
+        <w:t>第三章将从宏观上概括</w:t>
+      </w:r>
+      <w:proofErr w:type="spellStart"/>
+      <w:r>
+        <w:rPr>
+          <w:rFonts w:asciiTheme="minorEastAsia" w:eastAsiaTheme="minorEastAsia" w:hAnsiTheme="minorEastAsia" w:hint="eastAsia"/>
+          <w:sz w:val="24"/>
+          <w:szCs w:val="24"/>
+        </w:rPr>
+        <w:t>Dyscrabble</w:t>
+      </w:r>
+      <w:proofErr w:type="spellEnd"/>
+      <w:r>
+        <w:rPr>
+          <w:rFonts w:asciiTheme="minorEastAsia" w:eastAsiaTheme="minorEastAsia" w:hAnsiTheme="minorEastAsia" w:hint="eastAsia"/>
+          <w:sz w:val="24"/>
+          <w:szCs w:val="24"/>
+        </w:rPr>
+        <w:t>的系统架构和模块划分；第四</w:t>
       </w:r>
       <w:r>
         <w:rPr>
@@ -6824,9 +6975,20 @@
           <w:sz w:val="28"/>
           <w:szCs w:val="28"/>
         </w:rPr>
-        <w:t>Java Swing GUI组件开发包</w:t>
+        <w:t>Java Swing GUI</w:t>
+      </w:r>
+      <w:proofErr w:type="spellStart"/>
+      <w:r>
+        <w:rPr>
+          <w:rFonts w:ascii="黑体" w:eastAsia="黑体" w:hAnsi="黑体"/>
+          <w:b w:val="0"/>
+          <w:sz w:val="28"/>
+          <w:szCs w:val="28"/>
+        </w:rPr>
+        <w:t>组件开发包</w:t>
       </w:r>
       <w:bookmarkEnd w:id="28"/>
+      <w:proofErr w:type="spellEnd"/>
     </w:p>
     <w:p>
       <w:pPr>
@@ -7706,8 +7868,18 @@
           <w:sz w:val="24"/>
           <w:szCs w:val="24"/>
         </w:rPr>
-        <w:t xml:space="preserve"> HashMap</w:t>
-      </w:r>
+        <w:t xml:space="preserve"> </w:t>
+      </w:r>
+      <w:proofErr w:type="spellStart"/>
+      <w:r>
+        <w:rPr>
+          <w:rFonts w:hint="eastAsia"/>
+          <w:sz w:val="24"/>
+          <w:szCs w:val="24"/>
+        </w:rPr>
+        <w:t>HashMap</w:t>
+      </w:r>
+      <w:proofErr w:type="spellEnd"/>
       <w:r>
         <w:rPr>
           <w:rFonts w:hint="eastAsia"/>
@@ -7812,13 +7984,23 @@
         </w:rPr>
         <w:t>类中继承了函数</w:t>
       </w:r>
-      <w:r>
-        <w:rPr>
-          <w:rFonts w:hint="eastAsia"/>
-          <w:sz w:val="24"/>
-          <w:szCs w:val="24"/>
-        </w:rPr>
-        <w:t>hasCode()</w:t>
+      <w:proofErr w:type="spellStart"/>
+      <w:r>
+        <w:rPr>
+          <w:rFonts w:hint="eastAsia"/>
+          <w:sz w:val="24"/>
+          <w:szCs w:val="24"/>
+        </w:rPr>
+        <w:t>hasCode</w:t>
+      </w:r>
+      <w:proofErr w:type="spellEnd"/>
+      <w:r>
+        <w:rPr>
+          <w:rFonts w:hint="eastAsia"/>
+          <w:sz w:val="24"/>
+          <w:szCs w:val="24"/>
+        </w:rPr>
+        <w:t>()</w:t>
       </w:r>
       <w:r>
         <w:rPr>
@@ -7828,13 +8010,23 @@
         </w:rPr>
         <w:t>，</w:t>
       </w:r>
-      <w:r>
-        <w:rPr>
-          <w:rFonts w:hint="eastAsia"/>
-          <w:sz w:val="24"/>
-          <w:szCs w:val="24"/>
-        </w:rPr>
-        <w:t>hasCode()</w:t>
+      <w:proofErr w:type="spellStart"/>
+      <w:r>
+        <w:rPr>
+          <w:rFonts w:hint="eastAsia"/>
+          <w:sz w:val="24"/>
+          <w:szCs w:val="24"/>
+        </w:rPr>
+        <w:t>hasCode</w:t>
+      </w:r>
+      <w:proofErr w:type="spellEnd"/>
+      <w:r>
+        <w:rPr>
+          <w:rFonts w:hint="eastAsia"/>
+          <w:sz w:val="24"/>
+          <w:szCs w:val="24"/>
+        </w:rPr>
+        <w:t>()</w:t>
       </w:r>
       <w:r>
         <w:rPr>
@@ -7852,6 +8044,7 @@
         </w:rPr>
         <w:t>，并且将整数映射到当前</w:t>
       </w:r>
+      <w:proofErr w:type="spellStart"/>
       <w:r>
         <w:rPr>
           <w:rFonts w:hint="eastAsia"/>
@@ -7860,6 +8053,7 @@
         </w:rPr>
         <w:t>HashMap</w:t>
       </w:r>
+      <w:proofErr w:type="spellEnd"/>
       <w:r>
         <w:rPr>
           <w:rFonts w:hint="eastAsia"/>
@@ -7876,13 +8070,23 @@
         </w:rPr>
         <w:t>。因此，</w:t>
       </w:r>
-      <w:r>
-        <w:rPr>
-          <w:rFonts w:hint="eastAsia"/>
-          <w:sz w:val="24"/>
-          <w:szCs w:val="24"/>
-        </w:rPr>
-        <w:t>hasCode()</w:t>
+      <w:proofErr w:type="spellStart"/>
+      <w:r>
+        <w:rPr>
+          <w:rFonts w:hint="eastAsia"/>
+          <w:sz w:val="24"/>
+          <w:szCs w:val="24"/>
+        </w:rPr>
+        <w:t>hasCode</w:t>
+      </w:r>
+      <w:proofErr w:type="spellEnd"/>
+      <w:r>
+        <w:rPr>
+          <w:rFonts w:hint="eastAsia"/>
+          <w:sz w:val="24"/>
+          <w:szCs w:val="24"/>
+        </w:rPr>
+        <w:t>()</w:t>
       </w:r>
       <w:r>
         <w:rPr>
@@ -7908,6 +8112,7 @@
         </w:rPr>
         <w:t>保证了不同的对象拥有不同的哈希值。在</w:t>
       </w:r>
+      <w:proofErr w:type="spellStart"/>
       <w:r>
         <w:rPr>
           <w:rFonts w:hint="eastAsia"/>
@@ -7916,6 +8121,7 @@
         </w:rPr>
         <w:t>HashMap</w:t>
       </w:r>
+      <w:proofErr w:type="spellEnd"/>
       <w:r>
         <w:rPr>
           <w:rFonts w:hint="eastAsia"/>
@@ -7948,6 +8154,7 @@
         </w:rPr>
         <w:t>在程序运行过程中，创建的</w:t>
       </w:r>
+      <w:proofErr w:type="spellStart"/>
       <w:r>
         <w:rPr>
           <w:rFonts w:hint="eastAsia"/>
@@ -7956,6 +8163,7 @@
         </w:rPr>
         <w:t>HashMap</w:t>
       </w:r>
+      <w:proofErr w:type="spellEnd"/>
       <w:r>
         <w:rPr>
           <w:rFonts w:hint="eastAsia"/>
@@ -7996,6 +8204,7 @@
         </w:rPr>
         <w:t>以键为参数查询该键在</w:t>
       </w:r>
+      <w:proofErr w:type="spellStart"/>
       <w:r>
         <w:rPr>
           <w:rFonts w:hint="eastAsia"/>
@@ -8004,6 +8213,7 @@
         </w:rPr>
         <w:t>HashMap</w:t>
       </w:r>
+      <w:proofErr w:type="spellEnd"/>
       <w:r>
         <w:rPr>
           <w:rFonts w:hint="eastAsia"/>
@@ -8467,13 +8677,23 @@
         </w:rPr>
         <w:t>类中的</w:t>
       </w:r>
-      <w:r>
-        <w:rPr>
-          <w:rFonts w:hint="eastAsia"/>
-          <w:sz w:val="24"/>
-          <w:szCs w:val="24"/>
-        </w:rPr>
-        <w:t>Runtime.exec()</w:t>
+      <w:proofErr w:type="spellStart"/>
+      <w:r>
+        <w:rPr>
+          <w:rFonts w:hint="eastAsia"/>
+          <w:sz w:val="24"/>
+          <w:szCs w:val="24"/>
+        </w:rPr>
+        <w:t>Runtime.exec</w:t>
+      </w:r>
+      <w:proofErr w:type="spellEnd"/>
+      <w:r>
+        <w:rPr>
+          <w:rFonts w:hint="eastAsia"/>
+          <w:sz w:val="24"/>
+          <w:szCs w:val="24"/>
+        </w:rPr>
+        <w:t>()</w:t>
       </w:r>
       <w:r>
         <w:rPr>
@@ -8531,13 +8751,23 @@
         </w:rPr>
         <w:t>类中分别使用</w:t>
       </w:r>
-      <w:r>
-        <w:rPr>
-          <w:rFonts w:hint="eastAsia"/>
-          <w:sz w:val="24"/>
-          <w:szCs w:val="24"/>
-        </w:rPr>
-        <w:t>getInputStream()</w:t>
+      <w:proofErr w:type="spellStart"/>
+      <w:r>
+        <w:rPr>
+          <w:rFonts w:hint="eastAsia"/>
+          <w:sz w:val="24"/>
+          <w:szCs w:val="24"/>
+        </w:rPr>
+        <w:t>getInputStream</w:t>
+      </w:r>
+      <w:proofErr w:type="spellEnd"/>
+      <w:r>
+        <w:rPr>
+          <w:rFonts w:hint="eastAsia"/>
+          <w:sz w:val="24"/>
+          <w:szCs w:val="24"/>
+        </w:rPr>
+        <w:t>()</w:t>
       </w:r>
       <w:r>
         <w:rPr>
@@ -8547,13 +8777,23 @@
         </w:rPr>
         <w:t>、</w:t>
       </w:r>
-      <w:r>
-        <w:rPr>
-          <w:rFonts w:hint="eastAsia"/>
-          <w:sz w:val="24"/>
-          <w:szCs w:val="24"/>
-        </w:rPr>
-        <w:t>getOutputStream()</w:t>
+      <w:proofErr w:type="spellStart"/>
+      <w:r>
+        <w:rPr>
+          <w:rFonts w:hint="eastAsia"/>
+          <w:sz w:val="24"/>
+          <w:szCs w:val="24"/>
+        </w:rPr>
+        <w:t>getOutputStream</w:t>
+      </w:r>
+      <w:proofErr w:type="spellEnd"/>
+      <w:r>
+        <w:rPr>
+          <w:rFonts w:hint="eastAsia"/>
+          <w:sz w:val="24"/>
+          <w:szCs w:val="24"/>
+        </w:rPr>
+        <w:t>()</w:t>
       </w:r>
       <w:r>
         <w:rPr>
@@ -8563,13 +8803,23 @@
         </w:rPr>
         <w:t>、</w:t>
       </w:r>
-      <w:r>
-        <w:rPr>
-          <w:rFonts w:hint="eastAsia"/>
-          <w:sz w:val="24"/>
-          <w:szCs w:val="24"/>
-        </w:rPr>
-        <w:t>getErrorStream()</w:t>
+      <w:proofErr w:type="spellStart"/>
+      <w:r>
+        <w:rPr>
+          <w:rFonts w:hint="eastAsia"/>
+          <w:sz w:val="24"/>
+          <w:szCs w:val="24"/>
+        </w:rPr>
+        <w:t>getErrorStream</w:t>
+      </w:r>
+      <w:proofErr w:type="spellEnd"/>
+      <w:r>
+        <w:rPr>
+          <w:rFonts w:hint="eastAsia"/>
+          <w:sz w:val="24"/>
+          <w:szCs w:val="24"/>
+        </w:rPr>
+        <w:t>()</w:t>
       </w:r>
       <w:r>
         <w:rPr>
@@ -8661,6 +8911,7 @@
         </w:rPr>
         <w:t>另外，</w:t>
       </w:r>
+      <w:proofErr w:type="spellStart"/>
       <w:r>
         <w:rPr>
           <w:rFonts w:hint="eastAsia"/>
@@ -8669,6 +8920,7 @@
         </w:rPr>
         <w:t>Jython</w:t>
       </w:r>
+      <w:proofErr w:type="spellEnd"/>
       <w:r>
         <w:rPr>
           <w:rFonts w:hint="eastAsia"/>
@@ -8677,6 +8929,7 @@
         </w:rPr>
         <w:t>（原为</w:t>
       </w:r>
+      <w:proofErr w:type="spellStart"/>
       <w:r>
         <w:rPr>
           <w:rFonts w:hint="eastAsia"/>
@@ -8685,6 +8938,7 @@
         </w:rPr>
         <w:t>JPython</w:t>
       </w:r>
+      <w:proofErr w:type="spellEnd"/>
       <w:r>
         <w:rPr>
           <w:rFonts w:hint="eastAsia"/>
@@ -8725,6 +8979,7 @@
         </w:rPr>
         <w:t>解释器。</w:t>
       </w:r>
+      <w:proofErr w:type="spellStart"/>
       <w:r>
         <w:rPr>
           <w:rFonts w:hint="eastAsia"/>
@@ -8733,6 +8988,7 @@
         </w:rPr>
         <w:t>Jython</w:t>
       </w:r>
+      <w:proofErr w:type="spellEnd"/>
       <w:r>
         <w:rPr>
           <w:rFonts w:hint="eastAsia"/>
@@ -8774,6 +9030,7 @@
         </w:rPr>
         <w:t>代码进行解释与处理。然而</w:t>
       </w:r>
+      <w:proofErr w:type="spellStart"/>
       <w:r>
         <w:rPr>
           <w:rFonts w:hint="eastAsia"/>
@@ -8782,6 +9039,7 @@
         </w:rPr>
         <w:t>Jython</w:t>
       </w:r>
+      <w:proofErr w:type="spellEnd"/>
       <w:r>
         <w:rPr>
           <w:rFonts w:hint="eastAsia"/>
@@ -8879,6 +9137,7 @@
         </w:rPr>
         <w:t>因此此设计并不采用</w:t>
       </w:r>
+      <w:proofErr w:type="spellStart"/>
       <w:r>
         <w:rPr>
           <w:rFonts w:hint="eastAsia"/>
@@ -8887,6 +9146,7 @@
         </w:rPr>
         <w:t>Jython</w:t>
       </w:r>
+      <w:proofErr w:type="spellEnd"/>
       <w:r>
         <w:rPr>
           <w:rFonts w:hint="eastAsia"/>
@@ -9877,11 +10137,17 @@
         </w:rPr>
       </w:pPr>
     </w:p>
+    <w:bookmarkEnd w:id="14"/>
+    <w:bookmarkEnd w:id="15"/>
+    <w:bookmarkEnd w:id="16"/>
+    <w:bookmarkEnd w:id="17"/>
+    <w:bookmarkEnd w:id="18"/>
     <w:p>
       <w:pPr>
         <w:pStyle w:val="a0"/>
         <w:spacing w:line="360" w:lineRule="auto"/>
         <w:rPr>
+          <w:rFonts w:hint="eastAsia"/>
           <w:color w:val="FF0000"/>
         </w:rPr>
         <w:sectPr>
@@ -9894,15 +10160,6 @@
           <w:docGrid w:type="lines" w:linePitch="312"/>
         </w:sectPr>
       </w:pPr>
-      <w:r>
-        <w:lastRenderedPageBreak/>
-        <w:br w:type="page"/>
-      </w:r>
-      <w:bookmarkEnd w:id="14"/>
-      <w:bookmarkEnd w:id="15"/>
-      <w:bookmarkEnd w:id="16"/>
-      <w:bookmarkEnd w:id="17"/>
-      <w:bookmarkEnd w:id="18"/>
     </w:p>
     <w:p>
       <w:pPr>
@@ -10059,6 +10316,7 @@
         </w:rPr>
       </w:pPr>
       <w:bookmarkStart w:id="33" w:name="_Toc415851723"/>
+      <w:proofErr w:type="spellStart"/>
       <w:r>
         <w:rPr>
           <w:rFonts w:ascii="黑体" w:eastAsia="黑体" w:hAnsi="黑体"/>
@@ -10087,6 +10345,7 @@
         <w:t>设计</w:t>
       </w:r>
       <w:bookmarkEnd w:id="33"/>
+      <w:proofErr w:type="spellEnd"/>
     </w:p>
     <w:p>
       <w:pPr>
@@ -10099,13 +10358,23 @@
           <w:szCs w:val="24"/>
         </w:rPr>
       </w:pPr>
+      <w:proofErr w:type="spellStart"/>
       <w:r>
         <w:rPr>
           <w:rFonts w:asciiTheme="minorEastAsia" w:eastAsiaTheme="minorEastAsia" w:hAnsiTheme="minorEastAsia"/>
           <w:sz w:val="24"/>
           <w:szCs w:val="24"/>
         </w:rPr>
-        <w:t>Dyscrabble动态拼字游戏是一款单人游戏。对于玩家来说，打开游戏画面后，玩家可点击"start"按钮，进入难度选择。难度分为"Easy"、"Medium"、"Hard"三种。当玩家选择其中一种难度后，将被告知是否确定开始游戏。当确定开始后，将能看到加载完成的主界面。主界面分为四部分：第一部分为</w:t>
+        <w:t>Dyscrabble</w:t>
+      </w:r>
+      <w:proofErr w:type="spellEnd"/>
+      <w:r>
+        <w:rPr>
+          <w:rFonts w:asciiTheme="minorEastAsia" w:eastAsiaTheme="minorEastAsia" w:hAnsiTheme="minorEastAsia"/>
+          <w:sz w:val="24"/>
+          <w:szCs w:val="24"/>
+        </w:rPr>
+        <w:t>动态拼字游戏是一款单人游戏。对于玩家来说，打开游戏画面后，玩家可点击"start"按钮，进入难度选择。难度分为"Easy"、"Medium"、"Hard"三种。当玩家选择其中一种难度后，将被告知是否确定开始游戏。当确定开始后，将能看到加载完成的主界面。主界面分为四部分：第一部分为</w:t>
       </w:r>
       <w:r>
         <w:rPr>
@@ -10261,6 +10530,7 @@
         </w:rPr>
       </w:pPr>
       <w:bookmarkStart w:id="34" w:name="_Toc415851724"/>
+      <w:proofErr w:type="spellStart"/>
       <w:r>
         <w:rPr>
           <w:rFonts w:ascii="黑体" w:eastAsia="黑体" w:hAnsi="黑体"/>
@@ -10271,6 +10541,7 @@
         <w:t>模块划分</w:t>
       </w:r>
       <w:bookmarkEnd w:id="34"/>
+      <w:proofErr w:type="spellEnd"/>
     </w:p>
     <w:p>
       <w:pPr>
@@ -10920,6 +11191,8 @@
         </w:rPr>
       </w:pPr>
       <w:bookmarkStart w:id="36" w:name="_Toc415851726"/>
+      <w:bookmarkStart w:id="37" w:name="_GoBack"/>
+      <w:bookmarkEnd w:id="37"/>
       <w:r>
         <w:rPr>
           <w:rFonts w:ascii="黑体" w:eastAsia="黑体" w:hAnsi="黑体" w:hint="eastAsia"/>
@@ -10986,14 +11259,14 @@
         </w:rPr>
         <w:t xml:space="preserve"> </w:t>
       </w:r>
-      <w:bookmarkStart w:id="37" w:name="_Toc415851727"/>
+      <w:bookmarkStart w:id="38" w:name="_Toc415851727"/>
       <w:r>
         <w:rPr>
           <w:rFonts w:ascii="黑体" w:eastAsia="黑体" w:hAnsi="黑体" w:hint="eastAsia"/>
         </w:rPr>
         <w:t>字母索引表</w:t>
       </w:r>
-      <w:bookmarkEnd w:id="37"/>
+      <w:bookmarkEnd w:id="38"/>
     </w:p>
     <w:p>
       <w:pPr>
@@ -12190,14 +12463,14 @@
         </w:rPr>
         <w:t xml:space="preserve"> </w:t>
       </w:r>
-      <w:bookmarkStart w:id="38" w:name="_Toc415851728"/>
+      <w:bookmarkStart w:id="39" w:name="_Toc415851728"/>
       <w:r>
         <w:rPr>
           <w:rFonts w:ascii="黑体" w:eastAsia="黑体" w:hAnsi="黑体" w:hint="eastAsia"/>
         </w:rPr>
         <w:t>地图生成算法</w:t>
       </w:r>
-      <w:bookmarkEnd w:id="38"/>
+      <w:bookmarkEnd w:id="39"/>
     </w:p>
     <w:p>
       <w:pPr>
@@ -12778,14 +13051,14 @@
         </w:rPr>
         <w:t xml:space="preserve"> </w:t>
       </w:r>
-      <w:bookmarkStart w:id="39" w:name="_Toc415851729"/>
+      <w:bookmarkStart w:id="40" w:name="_Toc415851729"/>
       <w:r>
         <w:rPr>
           <w:rFonts w:ascii="黑体" w:eastAsia="黑体" w:hAnsi="黑体" w:hint="eastAsia"/>
         </w:rPr>
         <w:t>填词模块</w:t>
       </w:r>
-      <w:bookmarkEnd w:id="39"/>
+      <w:bookmarkEnd w:id="40"/>
     </w:p>
     <w:p>
       <w:pPr>
@@ -14886,7 +15159,7 @@
         </w:rPr>
         <w:t xml:space="preserve"> </w:t>
       </w:r>
-      <w:bookmarkStart w:id="40" w:name="_Toc415851730"/>
+      <w:bookmarkStart w:id="41" w:name="_Toc415851730"/>
       <w:r>
         <w:rPr>
           <w:rFonts w:ascii="黑体" w:eastAsia="黑体" w:hAnsi="黑体" w:hint="eastAsia"/>
@@ -14899,7 +15172,7 @@
         </w:rPr>
         <w:t>及其优化</w:t>
       </w:r>
-      <w:bookmarkEnd w:id="40"/>
+      <w:bookmarkEnd w:id="41"/>
     </w:p>
     <w:p>
       <w:pPr>
@@ -16495,14 +16768,14 @@
         </w:rPr>
         <w:t xml:space="preserve"> </w:t>
       </w:r>
-      <w:bookmarkStart w:id="41" w:name="_Toc415851731"/>
+      <w:bookmarkStart w:id="42" w:name="_Toc415851731"/>
       <w:r>
         <w:rPr>
           <w:rFonts w:ascii="黑体" w:eastAsia="黑体" w:hAnsi="黑体" w:hint="eastAsia"/>
         </w:rPr>
         <w:t>地图评分因素</w:t>
       </w:r>
-      <w:bookmarkEnd w:id="41"/>
+      <w:bookmarkEnd w:id="42"/>
     </w:p>
     <w:p>
       <w:pPr>
@@ -17580,14 +17853,14 @@
         </w:rPr>
         <w:t xml:space="preserve"> </w:t>
       </w:r>
-      <w:bookmarkStart w:id="42" w:name="_Toc415851732"/>
+      <w:bookmarkStart w:id="43" w:name="_Toc415851732"/>
       <w:r>
         <w:rPr>
           <w:rFonts w:ascii="黑体" w:eastAsia="黑体" w:hAnsi="黑体" w:hint="eastAsia"/>
         </w:rPr>
         <w:t>地图重复生成优化策略</w:t>
       </w:r>
-      <w:bookmarkEnd w:id="42"/>
+      <w:bookmarkEnd w:id="43"/>
     </w:p>
     <w:p>
       <w:pPr>
@@ -18289,7 +18562,7 @@
           <w:lang w:eastAsia="zh-CN"/>
         </w:rPr>
       </w:pPr>
-      <w:bookmarkStart w:id="43" w:name="_Toc415851733"/>
+      <w:bookmarkStart w:id="44" w:name="_Toc415851733"/>
       <w:r>
         <w:rPr>
           <w:rFonts w:ascii="黑体" w:eastAsia="黑体" w:hAnsi="黑体" w:hint="eastAsia"/>
@@ -18300,7 +18573,7 @@
         </w:rPr>
         <w:t>词汇选取与词频分析</w:t>
       </w:r>
-      <w:bookmarkEnd w:id="43"/>
+      <w:bookmarkEnd w:id="44"/>
     </w:p>
     <w:p>
       <w:pPr>
@@ -19705,7 +19978,7 @@
           <w:color w:val="FF0000"/>
         </w:rPr>
       </w:pPr>
-      <w:bookmarkStart w:id="44" w:name="_Toc194086107"/>
+      <w:bookmarkStart w:id="45" w:name="_Toc194086107"/>
     </w:p>
     <w:p>
       <w:pPr>
@@ -19724,7 +19997,7 @@
           <w:lang w:eastAsia="zh-CN"/>
         </w:rPr>
       </w:pPr>
-      <w:bookmarkStart w:id="45" w:name="_Toc415851734"/>
+      <w:bookmarkStart w:id="46" w:name="_Toc415851734"/>
       <w:r>
         <w:rPr>
           <w:rFonts w:ascii="黑体" w:eastAsia="黑体" w:hAnsi="黑体" w:hint="eastAsia"/>
@@ -19735,7 +20008,7 @@
         </w:rPr>
         <w:t>网络爬虫</w:t>
       </w:r>
-      <w:bookmarkEnd w:id="45"/>
+      <w:bookmarkEnd w:id="46"/>
     </w:p>
     <w:p>
       <w:pPr>
@@ -19904,7 +20177,7 @@
           <w:rFonts w:ascii="黑体" w:eastAsia="黑体" w:hAnsi="黑体"/>
         </w:rPr>
       </w:pPr>
-      <w:bookmarkStart w:id="46" w:name="_Toc415851735"/>
+      <w:bookmarkStart w:id="47" w:name="_Toc415851735"/>
       <w:r>
         <w:rPr>
           <w:rFonts w:ascii="黑体" w:eastAsia="黑体" w:hAnsi="黑体" w:hint="eastAsia"/>
@@ -19912,7 +20185,7 @@
         <w:lastRenderedPageBreak/>
         <w:t>需求内容的数据定义</w:t>
       </w:r>
-      <w:bookmarkEnd w:id="46"/>
+      <w:bookmarkEnd w:id="47"/>
     </w:p>
     <w:p>
       <w:pPr>
@@ -19993,14 +20266,14 @@
           <w:rFonts w:ascii="黑体" w:eastAsia="黑体" w:hAnsi="黑体"/>
         </w:rPr>
       </w:pPr>
-      <w:bookmarkStart w:id="47" w:name="_Toc415851736"/>
+      <w:bookmarkStart w:id="48" w:name="_Toc415851736"/>
       <w:r>
         <w:rPr>
           <w:rFonts w:ascii="黑体" w:eastAsia="黑体" w:hAnsi="黑体" w:hint="eastAsia"/>
         </w:rPr>
         <w:t>网页文本与URL的解析</w:t>
       </w:r>
-      <w:bookmarkEnd w:id="47"/>
+      <w:bookmarkEnd w:id="48"/>
     </w:p>
     <w:p>
       <w:pPr>
@@ -21282,14 +21555,14 @@
           <w:rFonts w:ascii="黑体" w:eastAsia="黑体" w:hAnsi="黑体"/>
         </w:rPr>
       </w:pPr>
-      <w:bookmarkStart w:id="48" w:name="_Toc415851737"/>
+      <w:bookmarkStart w:id="49" w:name="_Toc415851737"/>
       <w:r>
         <w:rPr>
           <w:rFonts w:ascii="黑体" w:eastAsia="黑体" w:hAnsi="黑体" w:hint="eastAsia"/>
         </w:rPr>
         <w:t>URL搜索算法</w:t>
       </w:r>
-      <w:bookmarkEnd w:id="48"/>
+      <w:bookmarkEnd w:id="49"/>
     </w:p>
     <w:p>
       <w:pPr>
@@ -21491,7 +21764,7 @@
           <w:lang w:eastAsia="zh-CN"/>
         </w:rPr>
       </w:pPr>
-      <w:bookmarkStart w:id="49" w:name="_Toc415851738"/>
+      <w:bookmarkStart w:id="50" w:name="_Toc415851738"/>
       <w:r>
         <w:rPr>
           <w:rFonts w:ascii="黑体" w:eastAsia="黑体" w:hAnsi="黑体" w:hint="eastAsia"/>
@@ -21512,7 +21785,7 @@
         </w:rPr>
         <w:t>搜寻器</w:t>
       </w:r>
-      <w:bookmarkEnd w:id="49"/>
+      <w:bookmarkEnd w:id="50"/>
     </w:p>
     <w:p>
       <w:pPr>
@@ -21706,7 +21979,7 @@
           <w:lang w:eastAsia="zh-CN"/>
         </w:rPr>
       </w:pPr>
-      <w:bookmarkStart w:id="50" w:name="_Toc415851739"/>
+      <w:bookmarkStart w:id="51" w:name="_Toc415851739"/>
       <w:r>
         <w:rPr>
           <w:rFonts w:ascii="黑体" w:eastAsia="黑体" w:hAnsi="黑体" w:hint="eastAsia"/>
@@ -21737,7 +22010,7 @@
         </w:rPr>
         <w:t>模块</w:t>
       </w:r>
-      <w:bookmarkEnd w:id="50"/>
+      <w:bookmarkEnd w:id="51"/>
     </w:p>
     <w:p>
       <w:pPr>
@@ -21768,14 +22041,14 @@
           <w:rFonts w:ascii="黑体" w:eastAsia="黑体" w:hAnsi="黑体"/>
         </w:rPr>
       </w:pPr>
-      <w:bookmarkStart w:id="51" w:name="_Toc415851740"/>
+      <w:bookmarkStart w:id="52" w:name="_Toc415851740"/>
       <w:r>
         <w:rPr>
           <w:rFonts w:ascii="黑体" w:eastAsia="黑体" w:hAnsi="黑体" w:hint="eastAsia"/>
         </w:rPr>
         <w:t>网络检测</w:t>
       </w:r>
-      <w:bookmarkEnd w:id="51"/>
+      <w:bookmarkEnd w:id="52"/>
     </w:p>
     <w:p>
       <w:pPr>
@@ -21847,14 +22120,14 @@
           <w:rFonts w:ascii="黑体" w:eastAsia="黑体" w:hAnsi="黑体"/>
         </w:rPr>
       </w:pPr>
-      <w:bookmarkStart w:id="52" w:name="_Toc415851741"/>
+      <w:bookmarkStart w:id="53" w:name="_Toc415851741"/>
       <w:r>
         <w:rPr>
           <w:rFonts w:ascii="黑体" w:eastAsia="黑体" w:hAnsi="黑体" w:hint="eastAsia"/>
         </w:rPr>
         <w:t>答案检测</w:t>
       </w:r>
-      <w:bookmarkEnd w:id="52"/>
+      <w:bookmarkEnd w:id="53"/>
     </w:p>
     <w:p>
       <w:pPr>
@@ -22067,7 +22340,7 @@
           <w:szCs w:val="28"/>
         </w:rPr>
       </w:pPr>
-      <w:bookmarkStart w:id="53" w:name="_Toc415851742"/>
+      <w:bookmarkStart w:id="54" w:name="_Toc415851742"/>
       <w:r>
         <w:rPr>
           <w:rFonts w:ascii="黑体" w:eastAsia="黑体" w:hAnsi="黑体" w:hint="eastAsia"/>
@@ -22078,7 +22351,7 @@
         <w:lastRenderedPageBreak/>
         <w:t>GUI设计</w:t>
       </w:r>
-      <w:bookmarkEnd w:id="53"/>
+      <w:bookmarkEnd w:id="54"/>
     </w:p>
     <w:p>
       <w:pPr>
@@ -22149,6 +22422,7 @@
       <w:pPr>
         <w:spacing w:line="360" w:lineRule="auto"/>
         <w:rPr>
+          <w:rFonts w:hint="eastAsia"/>
           <w:sz w:val="24"/>
           <w:szCs w:val="24"/>
         </w:rPr>
@@ -22205,39 +22479,24 @@
     <w:p>
       <w:pPr>
         <w:spacing w:line="360" w:lineRule="auto"/>
-        <w:rPr>
-          <w:sz w:val="24"/>
-          <w:szCs w:val="24"/>
-        </w:rPr>
-      </w:pPr>
-      <w:r>
-        <w:rPr>
-          <w:rFonts w:hint="eastAsia"/>
+        <w:jc w:val="center"/>
+        <w:rPr>
+          <w:rFonts w:hint="eastAsia"/>
+          <w:sz w:val="24"/>
+          <w:szCs w:val="24"/>
+        </w:rPr>
+      </w:pPr>
+      <w:r>
+        <w:rPr>
           <w:noProof/>
           <w:sz w:val="24"/>
           <w:szCs w:val="24"/>
         </w:rPr>
         <w:drawing>
-          <wp:anchor distT="0" distB="0" distL="114300" distR="114300" simplePos="0" relativeHeight="251694592" behindDoc="0" locked="0" layoutInCell="1" allowOverlap="1" wp14:anchorId="13E6ED57" wp14:editId="6D930A94">
-            <wp:simplePos x="0" y="0"/>
-            <wp:positionH relativeFrom="column">
-              <wp:posOffset>1733550</wp:posOffset>
-            </wp:positionH>
-            <wp:positionV relativeFrom="paragraph">
-              <wp:posOffset>69850</wp:posOffset>
-            </wp:positionV>
-            <wp:extent cx="2466975" cy="1604010"/>
-            <wp:effectExtent l="0" t="0" r="0" b="0"/>
-            <wp:wrapTight wrapText="bothSides">
-              <wp:wrapPolygon edited="0">
-                <wp:start x="0" y="0"/>
-                <wp:lineTo x="0" y="21207"/>
-                <wp:lineTo x="21350" y="21207"/>
-                <wp:lineTo x="21350" y="0"/>
-                <wp:lineTo x="0" y="0"/>
-              </wp:wrapPolygon>
-            </wp:wrapTight>
-            <wp:docPr id="12" name="图片 12" descr="Macintosh HD:Users:Bryan:Desktop:Screen Shot 2015-03-30 at 12.57.25 AM.png"/>
+          <wp:inline distT="0" distB="0" distL="0" distR="0" wp14:anchorId="5095144C" wp14:editId="4251790B">
+            <wp:extent cx="2742578" cy="2001520"/>
+            <wp:effectExtent l="0" t="0" r="635" b="5080"/>
+            <wp:docPr id="6" name="图片 6" descr="Macintosh HD:Users:Bryan:Desktop:Screen Shot 2015-04-15 at 2.35.06 PM.png"/>
             <wp:cNvGraphicFramePr>
               <a:graphicFrameLocks xmlns:a="http://schemas.openxmlformats.org/drawingml/2006/main" noChangeAspect="1"/>
             </wp:cNvGraphicFramePr>
@@ -22245,7 +22504,7 @@
               <a:graphicData uri="http://schemas.openxmlformats.org/drawingml/2006/picture">
                 <pic:pic xmlns:pic="http://schemas.openxmlformats.org/drawingml/2006/picture">
                   <pic:nvPicPr>
-                    <pic:cNvPr id="0" name="Picture 4" descr="Macintosh HD:Users:Bryan:Desktop:Screen Shot 2015-03-30 at 12.57.25 AM.png"/>
+                    <pic:cNvPr id="0" name="Picture 1" descr="Macintosh HD:Users:Bryan:Desktop:Screen Shot 2015-04-15 at 2.35.06 PM.png"/>
                     <pic:cNvPicPr>
                       <a:picLocks noChangeAspect="1" noChangeArrowheads="1"/>
                     </pic:cNvPicPr>
@@ -22266,7 +22525,7 @@
                   <pic:spPr bwMode="auto">
                     <a:xfrm>
                       <a:off x="0" y="0"/>
-                      <a:ext cx="2466975" cy="1604010"/>
+                      <a:ext cx="2743286" cy="2002037"/>
                     </a:xfrm>
                     <a:prstGeom prst="rect">
                       <a:avLst/>
@@ -22279,80 +22538,19 @@
                 </pic:pic>
               </a:graphicData>
             </a:graphic>
-            <wp14:sizeRelH relativeFrom="page">
-              <wp14:pctWidth>0</wp14:pctWidth>
-            </wp14:sizeRelH>
-            <wp14:sizeRelV relativeFrom="page">
-              <wp14:pctHeight>0</wp14:pctHeight>
-            </wp14:sizeRelV>
-          </wp:anchor>
+          </wp:inline>
         </w:drawing>
       </w:r>
     </w:p>
     <w:p>
       <w:pPr>
         <w:spacing w:line="360" w:lineRule="auto"/>
-        <w:rPr>
-          <w:sz w:val="24"/>
-          <w:szCs w:val="24"/>
-        </w:rPr>
-      </w:pPr>
-    </w:p>
-    <w:p>
-      <w:pPr>
-        <w:spacing w:line="360" w:lineRule="auto"/>
-        <w:rPr>
-          <w:sz w:val="24"/>
-          <w:szCs w:val="24"/>
-        </w:rPr>
-      </w:pPr>
-    </w:p>
-    <w:p>
-      <w:pPr>
-        <w:spacing w:line="360" w:lineRule="auto"/>
-        <w:rPr>
-          <w:sz w:val="24"/>
-          <w:szCs w:val="24"/>
-        </w:rPr>
-      </w:pPr>
-    </w:p>
-    <w:p>
-      <w:pPr>
-        <w:spacing w:line="360" w:lineRule="auto"/>
-        <w:rPr>
-          <w:sz w:val="24"/>
-          <w:szCs w:val="24"/>
-        </w:rPr>
-      </w:pPr>
-    </w:p>
-    <w:p>
-      <w:pPr>
-        <w:spacing w:line="360" w:lineRule="auto"/>
-        <w:rPr>
-          <w:sz w:val="24"/>
-          <w:szCs w:val="24"/>
-        </w:rPr>
-      </w:pPr>
-    </w:p>
-    <w:p>
-      <w:pPr>
-        <w:snapToGrid w:val="0"/>
-        <w:spacing w:line="360" w:lineRule="auto"/>
-        <w:ind w:firstLineChars="225" w:firstLine="540"/>
         <w:jc w:val="center"/>
         <w:rPr>
-          <w:rFonts w:asciiTheme="minorEastAsia" w:eastAsiaTheme="minorEastAsia" w:hAnsiTheme="minorEastAsia"/>
-          <w:szCs w:val="21"/>
-        </w:rPr>
-      </w:pPr>
-      <w:r>
-        <w:rPr>
-          <w:rFonts w:hint="eastAsia"/>
-          <w:sz w:val="24"/>
-          <w:szCs w:val="24"/>
-        </w:rPr>
-        <w:tab/>
-      </w:r>
+          <w:sz w:val="24"/>
+          <w:szCs w:val="24"/>
+        </w:rPr>
+      </w:pPr>
       <w:r>
         <w:rPr>
           <w:rFonts w:asciiTheme="minorEastAsia" w:eastAsiaTheme="minorEastAsia" w:hAnsiTheme="minorEastAsia" w:hint="eastAsia"/>
@@ -22386,6 +22584,7 @@
       <w:pPr>
         <w:spacing w:line="360" w:lineRule="auto"/>
         <w:rPr>
+          <w:rFonts w:hint="eastAsia"/>
           <w:sz w:val="24"/>
           <w:szCs w:val="24"/>
         </w:rPr>
@@ -22426,39 +22625,24 @@
     <w:p>
       <w:pPr>
         <w:spacing w:line="360" w:lineRule="auto"/>
-        <w:rPr>
-          <w:sz w:val="24"/>
-          <w:szCs w:val="24"/>
-        </w:rPr>
-      </w:pPr>
-      <w:r>
-        <w:rPr>
-          <w:rFonts w:hint="eastAsia"/>
+        <w:jc w:val="center"/>
+        <w:rPr>
+          <w:rFonts w:hint="eastAsia"/>
+          <w:sz w:val="24"/>
+          <w:szCs w:val="24"/>
+        </w:rPr>
+      </w:pPr>
+      <w:r>
+        <w:rPr>
           <w:noProof/>
           <w:sz w:val="24"/>
           <w:szCs w:val="24"/>
         </w:rPr>
         <w:drawing>
-          <wp:anchor distT="0" distB="0" distL="114300" distR="114300" simplePos="0" relativeHeight="251693568" behindDoc="0" locked="0" layoutInCell="1" allowOverlap="1" wp14:anchorId="43D75887" wp14:editId="69B9C229">
-            <wp:simplePos x="0" y="0"/>
-            <wp:positionH relativeFrom="column">
-              <wp:posOffset>1733550</wp:posOffset>
-            </wp:positionH>
-            <wp:positionV relativeFrom="paragraph">
-              <wp:posOffset>107950</wp:posOffset>
-            </wp:positionV>
-            <wp:extent cx="2478405" cy="1598930"/>
-            <wp:effectExtent l="0" t="0" r="10795" b="1270"/>
-            <wp:wrapTight wrapText="bothSides">
-              <wp:wrapPolygon edited="0">
-                <wp:start x="0" y="0"/>
-                <wp:lineTo x="0" y="21274"/>
-                <wp:lineTo x="21473" y="21274"/>
-                <wp:lineTo x="21473" y="0"/>
-                <wp:lineTo x="0" y="0"/>
-              </wp:wrapPolygon>
-            </wp:wrapTight>
-            <wp:docPr id="11" name="图片 11" descr="Macintosh HD:Users:Bryan:Desktop:Screen Shot 2015-03-30 at 12.57.16 AM.png"/>
+          <wp:inline distT="0" distB="0" distL="0" distR="0" wp14:anchorId="769C56DF" wp14:editId="6BBF90AA">
+            <wp:extent cx="2775682" cy="2033270"/>
+            <wp:effectExtent l="0" t="0" r="0" b="0"/>
+            <wp:docPr id="22" name="图片 22" descr="Macintosh HD:Users:Bryan:Desktop:Screen Shot 2015-04-15 at 2.35.28 PM.png"/>
             <wp:cNvGraphicFramePr>
               <a:graphicFrameLocks xmlns:a="http://schemas.openxmlformats.org/drawingml/2006/main" noChangeAspect="1"/>
             </wp:cNvGraphicFramePr>
@@ -22466,7 +22650,7 @@
               <a:graphicData uri="http://schemas.openxmlformats.org/drawingml/2006/picture">
                 <pic:pic xmlns:pic="http://schemas.openxmlformats.org/drawingml/2006/picture">
                   <pic:nvPicPr>
-                    <pic:cNvPr id="0" name="Picture 3" descr="Macintosh HD:Users:Bryan:Desktop:Screen Shot 2015-03-30 at 12.57.16 AM.png"/>
+                    <pic:cNvPr id="0" name="Picture 2" descr="Macintosh HD:Users:Bryan:Desktop:Screen Shot 2015-04-15 at 2.35.28 PM.png"/>
                     <pic:cNvPicPr>
                       <a:picLocks noChangeAspect="1" noChangeArrowheads="1"/>
                     </pic:cNvPicPr>
@@ -22487,7 +22671,7 @@
                   <pic:spPr bwMode="auto">
                     <a:xfrm>
                       <a:off x="0" y="0"/>
-                      <a:ext cx="2478405" cy="1598930"/>
+                      <a:ext cx="2776288" cy="2033714"/>
                     </a:xfrm>
                     <a:prstGeom prst="rect">
                       <a:avLst/>
@@ -22500,60 +22684,9 @@
                 </pic:pic>
               </a:graphicData>
             </a:graphic>
-            <wp14:sizeRelH relativeFrom="page">
-              <wp14:pctWidth>0</wp14:pctWidth>
-            </wp14:sizeRelH>
-            <wp14:sizeRelV relativeFrom="page">
-              <wp14:pctHeight>0</wp14:pctHeight>
-            </wp14:sizeRelV>
-          </wp:anchor>
+          </wp:inline>
         </w:drawing>
       </w:r>
-    </w:p>
-    <w:p>
-      <w:pPr>
-        <w:spacing w:line="360" w:lineRule="auto"/>
-        <w:rPr>
-          <w:sz w:val="24"/>
-          <w:szCs w:val="24"/>
-        </w:rPr>
-      </w:pPr>
-    </w:p>
-    <w:p>
-      <w:pPr>
-        <w:spacing w:line="360" w:lineRule="auto"/>
-        <w:rPr>
-          <w:sz w:val="24"/>
-          <w:szCs w:val="24"/>
-        </w:rPr>
-      </w:pPr>
-    </w:p>
-    <w:p>
-      <w:pPr>
-        <w:spacing w:line="360" w:lineRule="auto"/>
-        <w:rPr>
-          <w:sz w:val="24"/>
-          <w:szCs w:val="24"/>
-        </w:rPr>
-      </w:pPr>
-    </w:p>
-    <w:p>
-      <w:pPr>
-        <w:spacing w:line="360" w:lineRule="auto"/>
-        <w:rPr>
-          <w:sz w:val="24"/>
-          <w:szCs w:val="24"/>
-        </w:rPr>
-      </w:pPr>
-    </w:p>
-    <w:p>
-      <w:pPr>
-        <w:spacing w:line="360" w:lineRule="auto"/>
-        <w:rPr>
-          <w:sz w:val="24"/>
-          <w:szCs w:val="24"/>
-        </w:rPr>
-      </w:pPr>
     </w:p>
     <w:p>
       <w:pPr>
@@ -22562,15 +22695,15 @@
         <w:ind w:firstLineChars="225" w:firstLine="473"/>
         <w:jc w:val="center"/>
         <w:rPr>
-          <w:rFonts w:asciiTheme="minorEastAsia" w:eastAsiaTheme="minorEastAsia" w:hAnsiTheme="minorEastAsia"/>
-          <w:szCs w:val="21"/>
-        </w:rPr>
-      </w:pPr>
-      <w:r>
-        <w:rPr>
           <w:rFonts w:asciiTheme="minorEastAsia" w:eastAsiaTheme="minorEastAsia" w:hAnsiTheme="minorEastAsia" w:hint="eastAsia"/>
           <w:szCs w:val="21"/>
         </w:rPr>
+      </w:pPr>
+      <w:r>
+        <w:rPr>
+          <w:rFonts w:asciiTheme="minorEastAsia" w:eastAsiaTheme="minorEastAsia" w:hAnsiTheme="minorEastAsia" w:hint="eastAsia"/>
+          <w:szCs w:val="21"/>
+        </w:rPr>
         <w:t>图</w:t>
       </w:r>
       <w:r>
@@ -22603,15 +22736,6 @@
           <w:szCs w:val="24"/>
         </w:rPr>
       </w:pPr>
-    </w:p>
-    <w:p>
-      <w:pPr>
-        <w:spacing w:line="360" w:lineRule="auto"/>
-        <w:rPr>
-          <w:sz w:val="24"/>
-          <w:szCs w:val="24"/>
-        </w:rPr>
-      </w:pPr>
       <w:r>
         <w:rPr>
           <w:rFonts w:hint="eastAsia"/>
@@ -22632,7 +22756,9 @@
     <w:p>
       <w:pPr>
         <w:spacing w:line="360" w:lineRule="auto"/>
-        <w:rPr>
+        <w:jc w:val="center"/>
+        <w:rPr>
+          <w:rFonts w:hint="eastAsia"/>
           <w:sz w:val="24"/>
           <w:szCs w:val="24"/>
         </w:rPr>
@@ -22645,26 +22771,10 @@
           <w:szCs w:val="24"/>
         </w:rPr>
         <w:drawing>
-          <wp:anchor distT="0" distB="0" distL="114300" distR="114300" simplePos="0" relativeHeight="251699712" behindDoc="0" locked="0" layoutInCell="1" allowOverlap="1" wp14:anchorId="201FB0D8" wp14:editId="68BE2800">
-            <wp:simplePos x="0" y="0"/>
-            <wp:positionH relativeFrom="column">
-              <wp:posOffset>1666875</wp:posOffset>
-            </wp:positionH>
-            <wp:positionV relativeFrom="paragraph">
-              <wp:posOffset>64135</wp:posOffset>
-            </wp:positionV>
-            <wp:extent cx="2466975" cy="1605915"/>
-            <wp:effectExtent l="0" t="0" r="0" b="0"/>
-            <wp:wrapTight wrapText="bothSides">
-              <wp:wrapPolygon edited="0">
-                <wp:start x="0" y="0"/>
-                <wp:lineTo x="0" y="21181"/>
-                <wp:lineTo x="21350" y="21181"/>
-                <wp:lineTo x="21350" y="0"/>
-                <wp:lineTo x="0" y="0"/>
-              </wp:wrapPolygon>
-            </wp:wrapTight>
-            <wp:docPr id="21" name="图片 21" descr="Macintosh HD:Users:Bryan:Desktop:Screen Shot 2015-03-30 at 12.57.46 AM.png"/>
+          <wp:inline distT="0" distB="0" distL="0" distR="0" wp14:anchorId="61A43D7E" wp14:editId="360E0180">
+            <wp:extent cx="2260600" cy="1032250"/>
+            <wp:effectExtent l="0" t="0" r="0" b="9525"/>
+            <wp:docPr id="25" name="图片 25" descr="Macintosh HD:Users:Bryan:Desktop:Screen Shot 2015-04-15 at 2.35.40 PM.png"/>
             <wp:cNvGraphicFramePr>
               <a:graphicFrameLocks xmlns:a="http://schemas.openxmlformats.org/drawingml/2006/main" noChangeAspect="1"/>
             </wp:cNvGraphicFramePr>
@@ -22672,7 +22782,7 @@
               <a:graphicData uri="http://schemas.openxmlformats.org/drawingml/2006/picture">
                 <pic:pic xmlns:pic="http://schemas.openxmlformats.org/drawingml/2006/picture">
                   <pic:nvPicPr>
-                    <pic:cNvPr id="0" name="Picture 5" descr="Macintosh HD:Users:Bryan:Desktop:Screen Shot 2015-03-30 at 12.57.46 AM.png"/>
+                    <pic:cNvPr id="0" name="Picture 3" descr="Macintosh HD:Users:Bryan:Desktop:Screen Shot 2015-04-15 at 2.35.40 PM.png"/>
                     <pic:cNvPicPr>
                       <a:picLocks noChangeAspect="1" noChangeArrowheads="1"/>
                     </pic:cNvPicPr>
@@ -22693,7 +22803,7 @@
                   <pic:spPr bwMode="auto">
                     <a:xfrm>
                       <a:off x="0" y="0"/>
-                      <a:ext cx="2466975" cy="1605915"/>
+                      <a:ext cx="2260835" cy="1032357"/>
                     </a:xfrm>
                     <a:prstGeom prst="rect">
                       <a:avLst/>
@@ -22706,68 +22816,9 @@
                 </pic:pic>
               </a:graphicData>
             </a:graphic>
-            <wp14:sizeRelH relativeFrom="page">
-              <wp14:pctWidth>0</wp14:pctWidth>
-            </wp14:sizeRelH>
-            <wp14:sizeRelV relativeFrom="page">
-              <wp14:pctHeight>0</wp14:pctHeight>
-            </wp14:sizeRelV>
-          </wp:anchor>
+          </wp:inline>
         </w:drawing>
       </w:r>
-      <w:r>
-        <w:rPr>
-          <w:rFonts w:hint="eastAsia"/>
-          <w:sz w:val="24"/>
-          <w:szCs w:val="24"/>
-        </w:rPr>
-        <w:tab/>
-      </w:r>
-    </w:p>
-    <w:p>
-      <w:pPr>
-        <w:spacing w:line="360" w:lineRule="auto"/>
-        <w:rPr>
-          <w:sz w:val="24"/>
-          <w:szCs w:val="24"/>
-        </w:rPr>
-      </w:pPr>
-    </w:p>
-    <w:p>
-      <w:pPr>
-        <w:spacing w:line="360" w:lineRule="auto"/>
-        <w:rPr>
-          <w:sz w:val="24"/>
-          <w:szCs w:val="24"/>
-        </w:rPr>
-      </w:pPr>
-    </w:p>
-    <w:p>
-      <w:pPr>
-        <w:spacing w:line="360" w:lineRule="auto"/>
-        <w:rPr>
-          <w:sz w:val="24"/>
-          <w:szCs w:val="24"/>
-        </w:rPr>
-      </w:pPr>
-    </w:p>
-    <w:p>
-      <w:pPr>
-        <w:spacing w:line="360" w:lineRule="auto"/>
-        <w:rPr>
-          <w:sz w:val="24"/>
-          <w:szCs w:val="24"/>
-        </w:rPr>
-      </w:pPr>
-    </w:p>
-    <w:p>
-      <w:pPr>
-        <w:spacing w:line="360" w:lineRule="auto"/>
-        <w:rPr>
-          <w:sz w:val="24"/>
-          <w:szCs w:val="24"/>
-        </w:rPr>
-      </w:pPr>
     </w:p>
     <w:p>
       <w:pPr>
@@ -22865,6 +22916,50 @@
       <w:pPr>
         <w:spacing w:line="360" w:lineRule="auto"/>
         <w:rPr>
+          <w:rFonts w:hint="eastAsia"/>
+          <w:sz w:val="24"/>
+          <w:szCs w:val="24"/>
+        </w:rPr>
+      </w:pPr>
+      <w:r>
+        <w:rPr>
+          <w:rFonts w:hint="eastAsia"/>
+          <w:sz w:val="24"/>
+          <w:szCs w:val="24"/>
+        </w:rPr>
+        <w:tab/>
+      </w:r>
+      <w:r>
+        <w:rPr>
+          <w:rFonts w:hint="eastAsia"/>
+          <w:sz w:val="24"/>
+          <w:szCs w:val="24"/>
+        </w:rPr>
+        <w:t>进入游戏主界面后，</w:t>
+      </w:r>
+      <w:r>
+        <w:rPr>
+          <w:rFonts w:hint="eastAsia"/>
+          <w:sz w:val="24"/>
+          <w:szCs w:val="24"/>
+        </w:rPr>
+        <w:t>左边为文章显示区。若文章较长，可拖动滚动条显示剩余部分。右边为填字地图区。当前焦点的</w:t>
+      </w:r>
+      <w:r>
+        <w:rPr>
+          <w:rFonts w:hint="eastAsia"/>
+          <w:sz w:val="24"/>
+          <w:szCs w:val="24"/>
+        </w:rPr>
+        <w:t>格子用蓝色方框进行强调。玩家通过按下“上下左右”四个按钮控制焦点方框的移动，输入字母即可填入相应字母。每个格子只能填入一个字母。</w:t>
+      </w:r>
+    </w:p>
+    <w:p>
+      <w:pPr>
+        <w:spacing w:line="360" w:lineRule="auto"/>
+        <w:jc w:val="center"/>
+        <w:rPr>
+          <w:rFonts w:hint="eastAsia"/>
           <w:sz w:val="24"/>
           <w:szCs w:val="24"/>
         </w:rPr>
@@ -22877,18 +22972,10 @@
           <w:szCs w:val="24"/>
         </w:rPr>
         <w:drawing>
-          <wp:anchor distT="0" distB="0" distL="114300" distR="114300" simplePos="0" relativeHeight="251696640" behindDoc="0" locked="0" layoutInCell="1" allowOverlap="1" wp14:anchorId="23630576" wp14:editId="1FCFE8CD">
-            <wp:simplePos x="0" y="0"/>
-            <wp:positionH relativeFrom="column">
-              <wp:posOffset>1000125</wp:posOffset>
-            </wp:positionH>
-            <wp:positionV relativeFrom="paragraph">
-              <wp:posOffset>1325880</wp:posOffset>
-            </wp:positionV>
-            <wp:extent cx="3639185" cy="2476500"/>
-            <wp:effectExtent l="0" t="0" r="0" b="12700"/>
-            <wp:wrapTopAndBottom/>
-            <wp:docPr id="23" name="图片 23" descr="Macintosh HD:Users:Bryan:Desktop:Screen Shot 2015-03-30 at 1.02.47 AM.png"/>
+          <wp:inline distT="0" distB="0" distL="0" distR="0" wp14:anchorId="2C16E594" wp14:editId="4B665D9F">
+            <wp:extent cx="3372310" cy="2284730"/>
+            <wp:effectExtent l="0" t="0" r="6350" b="1270"/>
+            <wp:docPr id="26" name="图片 26" descr="Macintosh HD:Users:Bryan:Desktop:Screen Shot 2015-04-15 at 2.35.54 PM.png"/>
             <wp:cNvGraphicFramePr>
               <a:graphicFrameLocks xmlns:a="http://schemas.openxmlformats.org/drawingml/2006/main" noChangeAspect="1"/>
             </wp:cNvGraphicFramePr>
@@ -22896,7 +22983,7 @@
               <a:graphicData uri="http://schemas.openxmlformats.org/drawingml/2006/picture">
                 <pic:pic xmlns:pic="http://schemas.openxmlformats.org/drawingml/2006/picture">
                   <pic:nvPicPr>
-                    <pic:cNvPr id="0" name="Picture 7" descr="Macintosh HD:Users:Bryan:Desktop:Screen Shot 2015-03-30 at 1.02.47 AM.png"/>
+                    <pic:cNvPr id="0" name="Picture 4" descr="Macintosh HD:Users:Bryan:Desktop:Screen Shot 2015-04-15 at 2.35.54 PM.png"/>
                     <pic:cNvPicPr>
                       <a:picLocks noChangeAspect="1" noChangeArrowheads="1"/>
                     </pic:cNvPicPr>
@@ -22917,7 +23004,7 @@
                   <pic:spPr bwMode="auto">
                     <a:xfrm>
                       <a:off x="0" y="0"/>
-                      <a:ext cx="3639185" cy="2476500"/>
+                      <a:ext cx="3372533" cy="2284881"/>
                     </a:xfrm>
                     <a:prstGeom prst="rect">
                       <a:avLst/>
@@ -22930,46 +23017,8 @@
                 </pic:pic>
               </a:graphicData>
             </a:graphic>
-            <wp14:sizeRelH relativeFrom="page">
-              <wp14:pctWidth>0</wp14:pctWidth>
-            </wp14:sizeRelH>
-            <wp14:sizeRelV relativeFrom="page">
-              <wp14:pctHeight>0</wp14:pctHeight>
-            </wp14:sizeRelV>
-          </wp:anchor>
+          </wp:inline>
         </w:drawing>
-      </w:r>
-      <w:r>
-        <w:rPr>
-          <w:rFonts w:hint="eastAsia"/>
-          <w:sz w:val="24"/>
-          <w:szCs w:val="24"/>
-        </w:rPr>
-        <w:tab/>
-      </w:r>
-      <w:r>
-        <w:rPr>
-          <w:rFonts w:hint="eastAsia"/>
-          <w:sz w:val="24"/>
-          <w:szCs w:val="24"/>
-        </w:rPr>
-        <w:t>进入游戏主界面后，</w:t>
-      </w:r>
-      <w:r>
-        <w:rPr>
-          <w:rFonts w:hint="eastAsia"/>
-          <w:sz w:val="24"/>
-          <w:szCs w:val="24"/>
-        </w:rPr>
-        <w:t>左边为文章显示区。若文章较长，可拖动滚动条显示剩余部分。右边为填字地图区。当前焦点的</w:t>
-      </w:r>
-      <w:r>
-        <w:rPr>
-          <w:rFonts w:hint="eastAsia"/>
-          <w:sz w:val="24"/>
-          <w:szCs w:val="24"/>
-        </w:rPr>
-        <w:t>格子用蓝色方框进行强调。玩家通过按下“上下左右”四个按钮控制焦点方框的移动，输入字母即可填入相应字母。每个格子只能填入一个字母。</w:t>
       </w:r>
     </w:p>
     <w:p>
@@ -23016,6 +23065,50 @@
       <w:pPr>
         <w:spacing w:line="360" w:lineRule="auto"/>
         <w:rPr>
+          <w:rFonts w:hint="eastAsia"/>
+          <w:sz w:val="24"/>
+          <w:szCs w:val="24"/>
+        </w:rPr>
+      </w:pPr>
+      <w:r>
+        <w:rPr>
+          <w:rFonts w:hint="eastAsia"/>
+          <w:sz w:val="24"/>
+          <w:szCs w:val="24"/>
+        </w:rPr>
+        <w:tab/>
+      </w:r>
+      <w:r>
+        <w:rPr>
+          <w:rFonts w:hint="eastAsia"/>
+          <w:sz w:val="24"/>
+          <w:szCs w:val="24"/>
+        </w:rPr>
+        <w:t>点击</w:t>
+      </w:r>
+      <w:r>
+        <w:rPr>
+          <w:rFonts w:hint="eastAsia"/>
+          <w:sz w:val="24"/>
+          <w:szCs w:val="24"/>
+        </w:rPr>
+        <w:t>"Finish"</w:t>
+      </w:r>
+      <w:r>
+        <w:rPr>
+          <w:rFonts w:hint="eastAsia"/>
+          <w:sz w:val="24"/>
+          <w:szCs w:val="24"/>
+        </w:rPr>
+        <w:t>完成本轮游戏。此时填字地图中的字母会改变颜色。红色代表填入错误，绿色代表填入正确。</w:t>
+      </w:r>
+    </w:p>
+    <w:p>
+      <w:pPr>
+        <w:spacing w:line="360" w:lineRule="auto"/>
+        <w:jc w:val="center"/>
+        <w:rPr>
+          <w:rFonts w:hint="eastAsia"/>
           <w:sz w:val="24"/>
           <w:szCs w:val="24"/>
         </w:rPr>
@@ -23028,18 +23121,10 @@
           <w:szCs w:val="24"/>
         </w:rPr>
         <w:drawing>
-          <wp:anchor distT="0" distB="0" distL="114300" distR="114300" simplePos="0" relativeHeight="251697664" behindDoc="0" locked="0" layoutInCell="1" allowOverlap="1" wp14:anchorId="148849C1" wp14:editId="5ED6C20B">
-            <wp:simplePos x="0" y="0"/>
-            <wp:positionH relativeFrom="column">
-              <wp:posOffset>1333500</wp:posOffset>
-            </wp:positionH>
-            <wp:positionV relativeFrom="paragraph">
-              <wp:posOffset>779145</wp:posOffset>
-            </wp:positionV>
-            <wp:extent cx="3267075" cy="2221865"/>
-            <wp:effectExtent l="0" t="0" r="9525" b="0"/>
-            <wp:wrapTopAndBottom/>
-            <wp:docPr id="24" name="图片 24" descr="Macintosh HD:Users:Bryan:Desktop:Screen Shot 2015-03-30 at 1.01.19 AM.png"/>
+          <wp:inline distT="0" distB="0" distL="0" distR="0" wp14:anchorId="06A36212" wp14:editId="562E3E57">
+            <wp:extent cx="3375025" cy="2289324"/>
+            <wp:effectExtent l="0" t="0" r="3175" b="0"/>
+            <wp:docPr id="27" name="图片 27" descr="Macintosh HD:Users:Bryan:Desktop:Screen Shot 2015-04-15 at 2.36.13 PM.png"/>
             <wp:cNvGraphicFramePr>
               <a:graphicFrameLocks xmlns:a="http://schemas.openxmlformats.org/drawingml/2006/main" noChangeAspect="1"/>
             </wp:cNvGraphicFramePr>
@@ -23047,7 +23132,7 @@
               <a:graphicData uri="http://schemas.openxmlformats.org/drawingml/2006/picture">
                 <pic:pic xmlns:pic="http://schemas.openxmlformats.org/drawingml/2006/picture">
                   <pic:nvPicPr>
-                    <pic:cNvPr id="0" name="Picture 8" descr="Macintosh HD:Users:Bryan:Desktop:Screen Shot 2015-03-30 at 1.01.19 AM.png"/>
+                    <pic:cNvPr id="0" name="Picture 5" descr="Macintosh HD:Users:Bryan:Desktop:Screen Shot 2015-04-15 at 2.36.13 PM.png"/>
                     <pic:cNvPicPr>
                       <a:picLocks noChangeAspect="1" noChangeArrowheads="1"/>
                     </pic:cNvPicPr>
@@ -23068,7 +23153,7 @@
                   <pic:spPr bwMode="auto">
                     <a:xfrm>
                       <a:off x="0" y="0"/>
-                      <a:ext cx="3267075" cy="2221865"/>
+                      <a:ext cx="3375435" cy="2289602"/>
                     </a:xfrm>
                     <a:prstGeom prst="rect">
                       <a:avLst/>
@@ -23081,46 +23166,8 @@
                 </pic:pic>
               </a:graphicData>
             </a:graphic>
-            <wp14:sizeRelH relativeFrom="page">
-              <wp14:pctWidth>0</wp14:pctWidth>
-            </wp14:sizeRelH>
-            <wp14:sizeRelV relativeFrom="page">
-              <wp14:pctHeight>0</wp14:pctHeight>
-            </wp14:sizeRelV>
-          </wp:anchor>
+          </wp:inline>
         </w:drawing>
-      </w:r>
-      <w:r>
-        <w:rPr>
-          <w:rFonts w:hint="eastAsia"/>
-          <w:sz w:val="24"/>
-          <w:szCs w:val="24"/>
-        </w:rPr>
-        <w:tab/>
-      </w:r>
-      <w:r>
-        <w:rPr>
-          <w:rFonts w:hint="eastAsia"/>
-          <w:sz w:val="24"/>
-          <w:szCs w:val="24"/>
-        </w:rPr>
-        <w:t>点击</w:t>
-      </w:r>
-      <w:r>
-        <w:rPr>
-          <w:rFonts w:hint="eastAsia"/>
-          <w:sz w:val="24"/>
-          <w:szCs w:val="24"/>
-        </w:rPr>
-        <w:t>"Finish"</w:t>
-      </w:r>
-      <w:r>
-        <w:rPr>
-          <w:rFonts w:hint="eastAsia"/>
-          <w:sz w:val="24"/>
-          <w:szCs w:val="24"/>
-        </w:rPr>
-        <w:t>完成本轮游戏。此时填字地图中的字母会改变颜色。红色代表填入错误，绿色代表填入正确。</w:t>
       </w:r>
     </w:p>
     <w:p>
@@ -23227,9 +23274,9 @@
           <w:szCs w:val="28"/>
         </w:rPr>
       </w:pPr>
-      <w:bookmarkStart w:id="54" w:name="_Toc322984860"/>
-      <w:bookmarkStart w:id="55" w:name="_Toc415851743"/>
-      <w:bookmarkEnd w:id="44"/>
+      <w:bookmarkStart w:id="55" w:name="_Toc322984860"/>
+      <w:bookmarkStart w:id="56" w:name="_Toc415851743"/>
+      <w:bookmarkEnd w:id="45"/>
       <w:r>
         <w:rPr>
           <w:rFonts w:ascii="黑体" w:eastAsia="黑体" w:hAnsi="黑体"/>
@@ -23240,8 +23287,8 @@
         <w:lastRenderedPageBreak/>
         <w:t>总结与展望</w:t>
       </w:r>
-      <w:bookmarkEnd w:id="54"/>
       <w:bookmarkEnd w:id="55"/>
+      <w:bookmarkEnd w:id="56"/>
     </w:p>
     <w:p>
       <w:pPr>
@@ -23680,6 +23727,7 @@
       <w:pPr>
         <w:spacing w:line="360" w:lineRule="auto"/>
         <w:rPr>
+          <w:rFonts w:hint="eastAsia"/>
           <w:sz w:val="24"/>
           <w:szCs w:val="24"/>
         </w:rPr>
@@ -23725,27 +23773,19 @@
         </w:rPr>
         <w:t>的新闻更新速度并不快，更新的量也较少，故对于玩游戏频率较高的玩家来说，他们很容易会在短时间内碰上一篇之前读过的文章。为了避免这种情况，网络爬虫模块可以加入对其他一些英文网站的抓取功能。抓取的也可以是一些学术类文章。总之，在文章的来源和类型上进行拓展，可能会有意想不到的收获。</w:t>
       </w:r>
-      <w:bookmarkStart w:id="56" w:name="_Toc450752240"/>
-      <w:bookmarkStart w:id="57" w:name="_Toc450804092"/>
-      <w:bookmarkStart w:id="58" w:name="_Toc450884414"/>
-      <w:bookmarkStart w:id="59" w:name="_Toc451179415"/>
-      <w:bookmarkStart w:id="60" w:name="_Toc451179811"/>
-      <w:bookmarkStart w:id="61" w:name="_Toc194086109"/>
-      <w:bookmarkStart w:id="62" w:name="_Toc322984863"/>
-    </w:p>
-    <w:p>
-      <w:pPr>
-        <w:spacing w:line="360" w:lineRule="auto"/>
-        <w:rPr>
-          <w:sz w:val="24"/>
-          <w:szCs w:val="24"/>
-        </w:rPr>
-      </w:pPr>
-    </w:p>
-    <w:p>
-      <w:pPr>
-        <w:spacing w:line="360" w:lineRule="auto"/>
-        <w:rPr>
+      <w:bookmarkStart w:id="57" w:name="_Toc450752240"/>
+      <w:bookmarkStart w:id="58" w:name="_Toc450804092"/>
+      <w:bookmarkStart w:id="59" w:name="_Toc450884414"/>
+      <w:bookmarkStart w:id="60" w:name="_Toc451179415"/>
+      <w:bookmarkStart w:id="61" w:name="_Toc451179811"/>
+      <w:bookmarkStart w:id="62" w:name="_Toc194086109"/>
+      <w:bookmarkStart w:id="63" w:name="_Toc322984863"/>
+    </w:p>
+    <w:p>
+      <w:pPr>
+        <w:spacing w:line="360" w:lineRule="auto"/>
+        <w:rPr>
+          <w:rFonts w:hint="eastAsia"/>
           <w:sz w:val="24"/>
           <w:szCs w:val="24"/>
         </w:rPr>
@@ -23759,6 +23799,398 @@
           <w:numId w:val="0"/>
         </w:numPr>
         <w:spacing w:line="360" w:lineRule="auto"/>
+        <w:rPr>
+          <w:rFonts w:ascii="黑体" w:eastAsia="黑体" w:hAnsi="黑体" w:hint="eastAsia"/>
+          <w:b w:val="0"/>
+          <w:sz w:val="28"/>
+          <w:szCs w:val="28"/>
+        </w:rPr>
+      </w:pPr>
+      <w:bookmarkStart w:id="64" w:name="_致_谢"/>
+      <w:bookmarkStart w:id="65" w:name="_致_谢_1"/>
+      <w:bookmarkEnd w:id="64"/>
+      <w:bookmarkEnd w:id="65"/>
+      <w:r>
+        <w:rPr>
+          <w:rFonts w:ascii="黑体" w:eastAsia="黑体" w:hAnsi="黑体" w:hint="eastAsia"/>
+          <w:b w:val="0"/>
+          <w:sz w:val="28"/>
+          <w:szCs w:val="28"/>
+        </w:rPr>
+        <w:lastRenderedPageBreak/>
+        <w:t>致 谢</w:t>
+      </w:r>
+    </w:p>
+    <w:p>
+      <w:pPr>
+        <w:spacing w:line="360" w:lineRule="auto"/>
+        <w:rPr>
+          <w:rFonts w:hint="eastAsia"/>
+          <w:sz w:val="24"/>
+          <w:szCs w:val="24"/>
+        </w:rPr>
+      </w:pPr>
+      <w:r>
+        <w:rPr>
+          <w:rFonts w:hint="eastAsia"/>
+          <w:sz w:val="24"/>
+          <w:szCs w:val="24"/>
+        </w:rPr>
+        <w:tab/>
+      </w:r>
+      <w:r>
+        <w:rPr>
+          <w:rFonts w:hint="eastAsia"/>
+          <w:sz w:val="24"/>
+          <w:szCs w:val="24"/>
+        </w:rPr>
+        <w:t>历时将近两个月，我完成了本次</w:t>
+      </w:r>
+      <w:r>
+        <w:rPr>
+          <w:rFonts w:hint="eastAsia"/>
+          <w:sz w:val="24"/>
+          <w:szCs w:val="24"/>
+        </w:rPr>
+        <w:t>"</w:t>
+      </w:r>
+      <w:proofErr w:type="spellStart"/>
+      <w:r>
+        <w:rPr>
+          <w:rFonts w:hint="eastAsia"/>
+          <w:sz w:val="24"/>
+          <w:szCs w:val="24"/>
+        </w:rPr>
+        <w:t>Dyscrabble</w:t>
+      </w:r>
+      <w:proofErr w:type="spellEnd"/>
+      <w:r>
+        <w:rPr>
+          <w:rFonts w:hint="eastAsia"/>
+          <w:sz w:val="24"/>
+          <w:szCs w:val="24"/>
+        </w:rPr>
+        <w:t>"</w:t>
+      </w:r>
+      <w:r>
+        <w:rPr>
+          <w:rFonts w:hint="eastAsia"/>
+          <w:sz w:val="24"/>
+          <w:szCs w:val="24"/>
+        </w:rPr>
+        <w:t>动态拼字游戏的毕业设计。在进行设计的过程中，我用到了许多陌生领域的理论知识，因此在学习这些知识并学着解决问题的时候，我遇到了许多困难。但是通过向老师、同学、网络资源等多方面的咨询与查询，这些问题都迎刃而解了。</w:t>
+      </w:r>
+    </w:p>
+    <w:p>
+      <w:pPr>
+        <w:spacing w:line="360" w:lineRule="auto"/>
+        <w:rPr>
+          <w:rFonts w:hint="eastAsia"/>
+          <w:sz w:val="24"/>
+          <w:szCs w:val="24"/>
+        </w:rPr>
+      </w:pPr>
+      <w:r>
+        <w:rPr>
+          <w:rFonts w:hint="eastAsia"/>
+          <w:sz w:val="24"/>
+          <w:szCs w:val="24"/>
+        </w:rPr>
+        <w:tab/>
+      </w:r>
+      <w:r>
+        <w:rPr>
+          <w:rFonts w:hint="eastAsia"/>
+          <w:sz w:val="24"/>
+          <w:szCs w:val="24"/>
+        </w:rPr>
+        <w:t>首先我想感谢我的毕业设计指导老师，</w:t>
+      </w:r>
+      <w:r>
+        <w:rPr>
+          <w:rFonts w:hint="eastAsia"/>
+          <w:sz w:val="24"/>
+          <w:szCs w:val="24"/>
+        </w:rPr>
+        <w:t>中山大学软件学院的刘宁副教授。在设计的题目选取、中期检查以及初稿修改上，刘宁老师给予了我许多宝贵的意见和建议。</w:t>
+      </w:r>
+      <w:r>
+        <w:rPr>
+          <w:rFonts w:hint="eastAsia"/>
+          <w:sz w:val="24"/>
+          <w:szCs w:val="24"/>
+        </w:rPr>
+        <w:t>在初稿修改上，刘宁老师指出了许多我的论文中出现的格式、语言使用等方面的错误，其中不少是我没有注意到的细节错误。感谢刘宁老师在百忙中抽出时间仔细阅读了我的论文并</w:t>
+      </w:r>
+      <w:r>
+        <w:rPr>
+          <w:rFonts w:hint="eastAsia"/>
+          <w:sz w:val="24"/>
+          <w:szCs w:val="24"/>
+        </w:rPr>
+        <w:t>帮助我对论文进行进一步的完善。同时在关于设计的讨论的过程中，刘宁老师也向我讲授了许多移动开发方面的专业知识，也对我未来的职业或者研究方向</w:t>
+      </w:r>
+      <w:r>
+        <w:rPr>
+          <w:rFonts w:hint="eastAsia"/>
+          <w:sz w:val="24"/>
+          <w:szCs w:val="24"/>
+        </w:rPr>
+        <w:t>提出了自己的看法。感谢刘宁老师一直以来的关心与指导，这让我在今后的前进道路上受益匪浅。</w:t>
+      </w:r>
+    </w:p>
+    <w:p>
+      <w:pPr>
+        <w:spacing w:line="360" w:lineRule="auto"/>
+        <w:rPr>
+          <w:rFonts w:hint="eastAsia"/>
+          <w:sz w:val="24"/>
+          <w:szCs w:val="24"/>
+        </w:rPr>
+      </w:pPr>
+      <w:r>
+        <w:rPr>
+          <w:rFonts w:hint="eastAsia"/>
+          <w:sz w:val="24"/>
+          <w:szCs w:val="24"/>
+        </w:rPr>
+        <w:tab/>
+      </w:r>
+      <w:r>
+        <w:rPr>
+          <w:rFonts w:hint="eastAsia"/>
+          <w:sz w:val="24"/>
+          <w:szCs w:val="24"/>
+        </w:rPr>
+        <w:t>另外，我想感谢我在设计过程中查询的</w:t>
+      </w:r>
+      <w:r>
+        <w:rPr>
+          <w:rFonts w:hint="eastAsia"/>
+          <w:sz w:val="24"/>
+          <w:szCs w:val="24"/>
+        </w:rPr>
+        <w:t>CSDN</w:t>
+      </w:r>
+      <w:r>
+        <w:rPr>
+          <w:rFonts w:hint="eastAsia"/>
+          <w:sz w:val="24"/>
+          <w:szCs w:val="24"/>
+        </w:rPr>
+        <w:t>论坛文章的作者们。感谢你们花费时间将许多实用的专业知识整理好并展示在网络博客上，并且解答了我提出的问题。</w:t>
+      </w:r>
+    </w:p>
+    <w:p>
+      <w:pPr>
+        <w:spacing w:line="360" w:lineRule="auto"/>
+        <w:rPr>
+          <w:rFonts w:hint="eastAsia"/>
+          <w:sz w:val="24"/>
+          <w:szCs w:val="24"/>
+        </w:rPr>
+      </w:pPr>
+      <w:r>
+        <w:rPr>
+          <w:rFonts w:hint="eastAsia"/>
+          <w:sz w:val="24"/>
+          <w:szCs w:val="24"/>
+        </w:rPr>
+        <w:tab/>
+      </w:r>
+      <w:r>
+        <w:rPr>
+          <w:rFonts w:hint="eastAsia"/>
+          <w:sz w:val="24"/>
+          <w:szCs w:val="24"/>
+        </w:rPr>
+        <w:t>最后，我想感谢在我论文写作过程中给予我帮助的同学们。在与同学们多次讨论后，我不断地对自己的设计内容进行了修改与完善。这让我少走了许多弯路。在同学们浓郁的学术氛围中，我的设计工作得以顺利开展，并得到了良好的结果。</w:t>
+      </w:r>
+    </w:p>
+    <w:p>
+      <w:pPr>
+        <w:spacing w:line="360" w:lineRule="auto"/>
+        <w:rPr>
+          <w:rFonts w:hint="eastAsia"/>
+          <w:sz w:val="24"/>
+          <w:szCs w:val="24"/>
+        </w:rPr>
+      </w:pPr>
+      <w:r>
+        <w:rPr>
+          <w:rFonts w:hint="eastAsia"/>
+          <w:sz w:val="24"/>
+          <w:szCs w:val="24"/>
+        </w:rPr>
+        <w:tab/>
+      </w:r>
+      <w:r>
+        <w:rPr>
+          <w:rFonts w:hint="eastAsia"/>
+          <w:sz w:val="24"/>
+          <w:szCs w:val="24"/>
+        </w:rPr>
+        <w:t>指导老师</w:t>
+      </w:r>
+      <w:r>
+        <w:rPr>
+          <w:rFonts w:hint="eastAsia"/>
+          <w:sz w:val="24"/>
+          <w:szCs w:val="24"/>
+        </w:rPr>
+        <w:t>的指导</w:t>
+      </w:r>
+      <w:r>
+        <w:rPr>
+          <w:rFonts w:hint="eastAsia"/>
+          <w:sz w:val="24"/>
+          <w:szCs w:val="24"/>
+        </w:rPr>
+        <w:t>、同学</w:t>
+      </w:r>
+      <w:r>
+        <w:rPr>
+          <w:rFonts w:hint="eastAsia"/>
+          <w:sz w:val="24"/>
+          <w:szCs w:val="24"/>
+        </w:rPr>
+        <w:t>们的提议</w:t>
+      </w:r>
+      <w:r>
+        <w:rPr>
+          <w:rFonts w:hint="eastAsia"/>
+          <w:sz w:val="24"/>
+          <w:szCs w:val="24"/>
+        </w:rPr>
+        <w:t>以及网络技术文章</w:t>
+      </w:r>
+      <w:r>
+        <w:rPr>
+          <w:rFonts w:hint="eastAsia"/>
+          <w:sz w:val="24"/>
+          <w:szCs w:val="24"/>
+        </w:rPr>
+        <w:t>作者们</w:t>
+      </w:r>
+      <w:r>
+        <w:rPr>
+          <w:rFonts w:hint="eastAsia"/>
+          <w:sz w:val="24"/>
+          <w:szCs w:val="24"/>
+        </w:rPr>
+        <w:t>的解答</w:t>
+      </w:r>
+      <w:r>
+        <w:rPr>
+          <w:rFonts w:hint="eastAsia"/>
+          <w:sz w:val="24"/>
+          <w:szCs w:val="24"/>
+        </w:rPr>
+        <w:t>是我</w:t>
+      </w:r>
+      <w:r>
+        <w:rPr>
+          <w:rFonts w:hint="eastAsia"/>
+          <w:sz w:val="24"/>
+          <w:szCs w:val="24"/>
+        </w:rPr>
+        <w:t>的毕业</w:t>
+      </w:r>
+      <w:r>
+        <w:rPr>
+          <w:rFonts w:hint="eastAsia"/>
+          <w:sz w:val="24"/>
+          <w:szCs w:val="24"/>
+        </w:rPr>
+        <w:t>设计得以</w:t>
+      </w:r>
+      <w:r>
+        <w:rPr>
+          <w:rFonts w:hint="eastAsia"/>
+          <w:sz w:val="24"/>
+          <w:szCs w:val="24"/>
+        </w:rPr>
+        <w:t>成功的重要因素，在此我向你们表示衷心的感谢！</w:t>
+      </w:r>
+    </w:p>
+    <w:p>
+      <w:pPr>
+        <w:spacing w:line="360" w:lineRule="auto"/>
+        <w:rPr>
+          <w:rFonts w:hint="eastAsia"/>
+          <w:sz w:val="24"/>
+          <w:szCs w:val="24"/>
+        </w:rPr>
+      </w:pPr>
+    </w:p>
+    <w:p>
+      <w:pPr>
+        <w:spacing w:line="360" w:lineRule="auto"/>
+        <w:rPr>
+          <w:rFonts w:hint="eastAsia"/>
+          <w:sz w:val="24"/>
+          <w:szCs w:val="24"/>
+        </w:rPr>
+      </w:pPr>
+    </w:p>
+    <w:p>
+      <w:pPr>
+        <w:spacing w:line="360" w:lineRule="auto"/>
+        <w:rPr>
+          <w:rFonts w:hint="eastAsia"/>
+          <w:sz w:val="24"/>
+          <w:szCs w:val="24"/>
+        </w:rPr>
+      </w:pPr>
+    </w:p>
+    <w:p>
+      <w:pPr>
+        <w:spacing w:line="360" w:lineRule="auto"/>
+        <w:rPr>
+          <w:rFonts w:hint="eastAsia"/>
+          <w:sz w:val="24"/>
+          <w:szCs w:val="24"/>
+        </w:rPr>
+      </w:pPr>
+    </w:p>
+    <w:p>
+      <w:pPr>
+        <w:spacing w:line="360" w:lineRule="auto"/>
+        <w:rPr>
+          <w:rFonts w:hint="eastAsia"/>
+          <w:sz w:val="24"/>
+          <w:szCs w:val="24"/>
+        </w:rPr>
+      </w:pPr>
+    </w:p>
+    <w:p>
+      <w:pPr>
+        <w:spacing w:line="360" w:lineRule="auto"/>
+        <w:rPr>
+          <w:rFonts w:hint="eastAsia"/>
+          <w:sz w:val="24"/>
+          <w:szCs w:val="24"/>
+        </w:rPr>
+      </w:pPr>
+    </w:p>
+    <w:p>
+      <w:pPr>
+        <w:spacing w:line="360" w:lineRule="auto"/>
+        <w:rPr>
+          <w:rFonts w:hint="eastAsia"/>
+          <w:sz w:val="24"/>
+          <w:szCs w:val="24"/>
+        </w:rPr>
+      </w:pPr>
+    </w:p>
+    <w:p>
+      <w:pPr>
+        <w:pStyle w:val="1"/>
+        <w:numPr>
+          <w:ilvl w:val="0"/>
+          <w:numId w:val="0"/>
+        </w:numPr>
+        <w:spacing w:line="360" w:lineRule="auto"/>
         <w:jc w:val="left"/>
         <w:rPr>
           <w:rFonts w:ascii="黑体" w:eastAsia="黑体" w:hAnsi="黑体"/>
@@ -23767,7 +24199,7 @@
           <w:szCs w:val="18"/>
         </w:rPr>
       </w:pPr>
-      <w:bookmarkStart w:id="63" w:name="_Toc415851744"/>
+      <w:bookmarkStart w:id="66" w:name="_Toc415851744"/>
       <w:r>
         <w:rPr>
           <w:rFonts w:ascii="黑体" w:eastAsia="黑体" w:hAnsi="黑体" w:hint="eastAsia"/>
@@ -23775,6 +24207,7 @@
           <w:sz w:val="18"/>
           <w:szCs w:val="18"/>
         </w:rPr>
+        <w:lastRenderedPageBreak/>
         <w:t>参考文献</w:t>
       </w:r>
       <w:r>
@@ -23786,15 +24219,15 @@
         </w:rPr>
         <w:t>：</w:t>
       </w:r>
-      <w:bookmarkEnd w:id="63"/>
-    </w:p>
-    <w:bookmarkEnd w:id="56"/>
+      <w:bookmarkEnd w:id="66"/>
+    </w:p>
     <w:bookmarkEnd w:id="57"/>
     <w:bookmarkEnd w:id="58"/>
     <w:bookmarkEnd w:id="59"/>
     <w:bookmarkEnd w:id="60"/>
     <w:bookmarkEnd w:id="61"/>
     <w:bookmarkEnd w:id="62"/>
+    <w:bookmarkEnd w:id="63"/>
     <w:p>
       <w:pPr>
         <w:pStyle w:val="af2"/>
@@ -24951,8 +25384,8 @@
         </w:rPr>
         <w:br w:type="page"/>
       </w:r>
-      <w:bookmarkStart w:id="64" w:name="_Toc194086110"/>
-      <w:bookmarkStart w:id="65" w:name="_Toc322984866"/>
+      <w:bookmarkStart w:id="67" w:name="_Toc194086110"/>
+      <w:bookmarkStart w:id="68" w:name="_Toc322984866"/>
       <w:r>
         <w:rPr>
           <w:rFonts w:ascii="黑体" w:eastAsia="黑体" w:hAnsi="黑体" w:hint="eastAsia"/>
@@ -24962,8 +25395,8 @@
         <w:lastRenderedPageBreak/>
         <w:t>附  录</w:t>
       </w:r>
-      <w:bookmarkEnd w:id="64"/>
-      <w:bookmarkEnd w:id="65"/>
+      <w:bookmarkEnd w:id="67"/>
+      <w:bookmarkEnd w:id="68"/>
     </w:p>
     <w:p>
       <w:pPr>
@@ -25002,15 +25435,7 @@
         <w:rPr>
           <w:rFonts w:asciiTheme="minorEastAsia" w:eastAsiaTheme="minorEastAsia" w:hAnsiTheme="minorEastAsia"/>
         </w:rPr>
-        <w:t>测</w:t>
-      </w:r>
-      <w:bookmarkStart w:id="66" w:name="_GoBack"/>
-      <w:bookmarkEnd w:id="66"/>
-      <w:r>
-        <w:rPr>
-          <w:rFonts w:asciiTheme="minorEastAsia" w:eastAsiaTheme="minorEastAsia" w:hAnsiTheme="minorEastAsia"/>
-        </w:rPr>
-        <w:t>试文章</w:t>
+        <w:t>测试文章</w:t>
       </w:r>
     </w:p>
     <w:p>
@@ -25285,12 +25710,12 @@
         </mc:Choice>
         <mc:Fallback>
           <w:pict>
-            <v:shapetype id="_x0000_t202" coordsize="21600,21600" o:spt="202" path="m,l,21600r21600,l21600,xe">
+            <v:shapetype id="_x0000_t202" coordsize="21600,21600" o:spt="202" path="m0,0l0,21600,21600,21600,21600,0xe">
               <v:stroke joinstyle="miter"/>
               <v:path gradientshapeok="t" o:connecttype="rect"/>
             </v:shapetype>
-            <v:shape id="Text Box 1" o:spid="_x0000_s1026" type="#_x0000_t202" style="position:absolute;margin-left:-46.9pt;margin-top:0;width:4.3pt;height:10.3pt;z-index:251657216;visibility:visible;mso-wrap-style:none;mso-width-percent:0;mso-height-percent:0;mso-wrap-distance-left:0;mso-wrap-distance-top:0;mso-wrap-distance-right:0;mso-wrap-distance-bottom:0;mso-position-horizontal:right;mso-position-horizontal-relative:margin;mso-position-vertical:absolute;mso-position-vertical-relative:text;mso-width-percent:0;mso-height-percent:0;mso-width-relative:page;mso-height-relative:page;v-text-anchor:top" o:gfxdata="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" filled="f" stroked="f">
-              <v:shadow color="black" opacity="49150f" offset=".74833mm,.74833mm"/>
+            <v:shape id="Text Box 1" o:spid="_x0000_s1026" type="#_x0000_t202" style="position:absolute;margin-left:-46.9pt;margin-top:0;width:4.3pt;height:10.3pt;z-index:251657216;visibility:visible;mso-wrap-style:none;mso-width-percent:0;mso-height-percent:0;mso-wrap-distance-left:0;mso-wrap-distance-top:0;mso-wrap-distance-right:0;mso-wrap-distance-bottom:0;mso-position-horizontal:right;mso-position-horizontal-relative:margin;mso-position-vertical:absolute;mso-position-vertical-relative:text;mso-width-percent:0;mso-height-percent:0;mso-width-relative:page;mso-height-relative:page;v-text-anchor:top" o:gfxdata="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" filled="f" stroked="f">
+              <v:shadow opacity="49150f"/>
               <v:textbox style="mso-fit-shape-to-text:t" inset="0,0,0,0">
                 <w:txbxContent>
                   <w:p>
@@ -25381,7 +25806,7 @@
         <w:rStyle w:val="a7"/>
         <w:noProof/>
       </w:rPr>
-      <w:t>i</w:t>
+      <w:t>ii</w:t>
     </w:r>
     <w:r>
       <w:rPr>
@@ -25565,12 +25990,12 @@
         </mc:Choice>
         <mc:Fallback>
           <w:pict>
-            <v:shapetype id="_x0000_t202" coordsize="21600,21600" o:spt="202" path="m,l,21600r21600,l21600,xe">
+            <v:shapetype id="_x0000_t202" coordsize="21600,21600" o:spt="202" path="m0,0l0,21600,21600,21600,21600,0xe">
               <v:stroke joinstyle="miter"/>
               <v:path gradientshapeok="t" o:connecttype="rect"/>
             </v:shapetype>
-            <v:shape id="Text Box 2" o:spid="_x0000_s1027" type="#_x0000_t202" style="position:absolute;margin-left:-46.9pt;margin-top:0;width:4.3pt;height:10.3pt;z-index:251658240;visibility:visible;mso-wrap-style:none;mso-width-percent:0;mso-height-percent:0;mso-wrap-distance-left:0;mso-wrap-distance-top:0;mso-wrap-distance-right:0;mso-wrap-distance-bottom:0;mso-position-horizontal:right;mso-position-horizontal-relative:margin;mso-position-vertical:absolute;mso-position-vertical-relative:text;mso-width-percent:0;mso-height-percent:0;mso-width-relative:page;mso-height-relative:page;v-text-anchor:top" o:gfxdata="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" filled="f" stroked="f">
-              <v:shadow color="black" opacity="49150f" offset=".74833mm,.74833mm"/>
+            <v:shape id="Text Box 2" o:spid="_x0000_s1027" type="#_x0000_t202" style="position:absolute;margin-left:-46.9pt;margin-top:0;width:4.3pt;height:10.3pt;z-index:251658240;visibility:visible;mso-wrap-style:none;mso-width-percent:0;mso-height-percent:0;mso-wrap-distance-left:0;mso-wrap-distance-top:0;mso-wrap-distance-right:0;mso-wrap-distance-bottom:0;mso-position-horizontal:right;mso-position-horizontal-relative:margin;mso-position-vertical:absolute;mso-position-vertical-relative:text;mso-width-percent:0;mso-height-percent:0;mso-width-relative:page;mso-height-relative:page;v-text-anchor:top" o:gfxdata="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" filled="f" stroked="f">
+              <v:shadow opacity="49150f"/>
               <v:textbox style="mso-fit-shape-to-text:t" inset="0,0,0,0">
                 <w:txbxContent>
                   <w:p>
@@ -25661,7 +26086,7 @@
         <w:rStyle w:val="a7"/>
         <w:noProof/>
       </w:rPr>
-      <w:t>1</w:t>
+      <w:t>12</w:t>
     </w:r>
     <w:r>
       <w:rPr>
@@ -25720,7 +26145,7 @@
         <w:rStyle w:val="a7"/>
         <w:noProof/>
       </w:rPr>
-      <w:t>15</w:t>
+      <w:t>25</w:t>
     </w:r>
     <w:r>
       <w:rPr>
@@ -29496,7 +29921,7 @@
 </file>
 
 <file path=customXml/itemProps1.xml><?xml version="1.0" encoding="utf-8"?>
-<ds:datastoreItem xmlns:ds="http://schemas.openxmlformats.org/officeDocument/2006/customXml" ds:itemID="{19171B74-9210-DD44-A509-2BBF4E27FB68}">
+<ds:datastoreItem xmlns:ds="http://schemas.openxmlformats.org/officeDocument/2006/customXml" ds:itemID="{2724125F-4BC4-1C49-878B-DB7CBF7A8F96}">
   <ds:schemaRefs>
     <ds:schemaRef ds:uri="http://schemas.openxmlformats.org/officeDocument/2006/bibliography"/>
   </ds:schemaRefs>

</xml_diff>